<commit_message>
portfolio task 2 and report
</commit_message>
<xml_diff>
--- a/Report.docx
+++ b/Report.docx
@@ -39,7 +39,7 @@
                     <pic:cNvPicPr preferRelativeResize="0"/>
                   </pic:nvPicPr>
                   <pic:blipFill>
-                    <a:blip r:embed="rId6"/>
+                    <a:blip r:embed="rId8"/>
                     <a:srcRect l="3223" t="5895" r="6135" b="12059"/>
                     <a:stretch>
                       <a:fillRect/>
@@ -641,49 +641,1197 @@
     <w:p/>
     <w:p>
       <w:pPr>
-        <w:pStyle w:val="Heading1"/>
-      </w:pPr>
-      <w:r>
+        <w:rPr>
+          <w:b/>
+          <w:sz w:val="28"/>
+        </w:rPr>
+      </w:pPr>
+      <w:bookmarkStart w:id="0" w:name="_Toc89095994"/>
+      <w:r>
+        <w:rPr>
+          <w:b/>
+          <w:sz w:val="28"/>
+        </w:rPr>
         <w:lastRenderedPageBreak/>
         <w:t>Acknowledgements</w:t>
       </w:r>
-    </w:p>
-    <w:p/>
-    <w:p/>
-    <w:p/>
-    <w:p/>
-    <w:p/>
-    <w:p/>
-    <w:p/>
-    <w:p/>
-    <w:p/>
-    <w:p/>
-    <w:p/>
-    <w:p/>
-    <w:p/>
-    <w:p/>
-    <w:p/>
-    <w:p/>
-    <w:p/>
-    <w:p/>
-    <w:p/>
-    <w:p/>
-    <w:p/>
-    <w:p/>
-    <w:p/>
-    <w:p/>
-    <w:p/>
-    <w:p/>
-    <w:p/>
-    <w:p>
-      <w:pPr>
-        <w:pStyle w:val="Heading1"/>
-      </w:pPr>
-      <w:r>
+      <w:bookmarkEnd w:id="0"/>
+    </w:p>
+    <w:p/>
+    <w:p/>
+    <w:p/>
+    <w:p/>
+    <w:p/>
+    <w:p/>
+    <w:p/>
+    <w:p/>
+    <w:p/>
+    <w:p/>
+    <w:p/>
+    <w:p/>
+    <w:p/>
+    <w:p/>
+    <w:p/>
+    <w:p/>
+    <w:p/>
+    <w:p/>
+    <w:p/>
+    <w:p/>
+    <w:p/>
+    <w:p/>
+    <w:p/>
+    <w:p/>
+    <w:p/>
+    <w:p/>
+    <w:p/>
+    <w:sdt>
+      <w:sdtPr>
+        <w:rPr>
+          <w:b/>
+          <w:sz w:val="28"/>
+        </w:rPr>
+        <w:id w:val="904882096"/>
+        <w:docPartObj>
+          <w:docPartGallery w:val="Table of Contents"/>
+          <w:docPartUnique/>
+        </w:docPartObj>
+      </w:sdtPr>
+      <w:sdtEndPr>
+        <w:rPr>
+          <w:bCs/>
+          <w:noProof/>
+          <w:sz w:val="24"/>
+        </w:rPr>
+      </w:sdtEndPr>
+      <w:sdtContent>
+        <w:p>
+          <w:pPr>
+            <w:rPr>
+              <w:b/>
+              <w:sz w:val="28"/>
+            </w:rPr>
+          </w:pPr>
+          <w:r>
+            <w:rPr>
+              <w:b/>
+              <w:sz w:val="28"/>
+            </w:rPr>
+            <w:t>Table of Contents</w:t>
+          </w:r>
+        </w:p>
+        <w:p>
+          <w:pPr>
+            <w:pStyle w:val="TOC1"/>
+            <w:tabs>
+              <w:tab w:val="right" w:leader="dot" w:pos="9350"/>
+            </w:tabs>
+            <w:rPr>
+              <w:rFonts w:cstheme="minorBidi"/>
+              <w:noProof/>
+            </w:rPr>
+          </w:pPr>
+          <w:r>
+            <w:fldChar w:fldCharType="begin"/>
+          </w:r>
+          <w:r>
+            <w:instrText xml:space="preserve"> TOC \o "1-3" \h \z \u </w:instrText>
+          </w:r>
+          <w:r>
+            <w:fldChar w:fldCharType="separate"/>
+          </w:r>
+          <w:hyperlink w:anchor="_Toc89096103" w:history="1">
+            <w:r>
+              <w:rPr>
+                <w:rStyle w:val="Hyperlink"/>
+                <w:noProof/>
+              </w:rPr>
+              <w:t>Introduction</w:t>
+            </w:r>
+            <w:r>
+              <w:rPr>
+                <w:noProof/>
+                <w:webHidden/>
+              </w:rPr>
+              <w:tab/>
+            </w:r>
+            <w:r>
+              <w:rPr>
+                <w:noProof/>
+                <w:webHidden/>
+              </w:rPr>
+              <w:fldChar w:fldCharType="begin"/>
+            </w:r>
+            <w:r>
+              <w:rPr>
+                <w:noProof/>
+                <w:webHidden/>
+              </w:rPr>
+              <w:instrText xml:space="preserve"> PAGEREF _Toc89096103 \h </w:instrText>
+            </w:r>
+            <w:r>
+              <w:rPr>
+                <w:noProof/>
+                <w:webHidden/>
+              </w:rPr>
+            </w:r>
+            <w:r>
+              <w:rPr>
+                <w:noProof/>
+                <w:webHidden/>
+              </w:rPr>
+              <w:fldChar w:fldCharType="separate"/>
+            </w:r>
+            <w:r>
+              <w:rPr>
+                <w:noProof/>
+                <w:webHidden/>
+              </w:rPr>
+              <w:t>4</w:t>
+            </w:r>
+            <w:r>
+              <w:rPr>
+                <w:noProof/>
+                <w:webHidden/>
+              </w:rPr>
+              <w:fldChar w:fldCharType="end"/>
+            </w:r>
+          </w:hyperlink>
+        </w:p>
+        <w:p>
+          <w:pPr>
+            <w:pStyle w:val="TOC1"/>
+            <w:tabs>
+              <w:tab w:val="right" w:leader="dot" w:pos="9350"/>
+            </w:tabs>
+            <w:rPr>
+              <w:rFonts w:cstheme="minorBidi"/>
+              <w:noProof/>
+            </w:rPr>
+          </w:pPr>
+          <w:hyperlink w:anchor="_Toc89096104" w:history="1">
+            <w:r>
+              <w:rPr>
+                <w:rStyle w:val="Hyperlink"/>
+                <w:noProof/>
+              </w:rPr>
+              <w:t>Aims and Objectives</w:t>
+            </w:r>
+            <w:r>
+              <w:rPr>
+                <w:noProof/>
+                <w:webHidden/>
+              </w:rPr>
+              <w:tab/>
+            </w:r>
+            <w:r>
+              <w:rPr>
+                <w:noProof/>
+                <w:webHidden/>
+              </w:rPr>
+              <w:fldChar w:fldCharType="begin"/>
+            </w:r>
+            <w:r>
+              <w:rPr>
+                <w:noProof/>
+                <w:webHidden/>
+              </w:rPr>
+              <w:instrText xml:space="preserve"> PAGEREF _Toc89096104 \h </w:instrText>
+            </w:r>
+            <w:r>
+              <w:rPr>
+                <w:noProof/>
+                <w:webHidden/>
+              </w:rPr>
+            </w:r>
+            <w:r>
+              <w:rPr>
+                <w:noProof/>
+                <w:webHidden/>
+              </w:rPr>
+              <w:fldChar w:fldCharType="separate"/>
+            </w:r>
+            <w:r>
+              <w:rPr>
+                <w:noProof/>
+                <w:webHidden/>
+              </w:rPr>
+              <w:t>5</w:t>
+            </w:r>
+            <w:r>
+              <w:rPr>
+                <w:noProof/>
+                <w:webHidden/>
+              </w:rPr>
+              <w:fldChar w:fldCharType="end"/>
+            </w:r>
+          </w:hyperlink>
+        </w:p>
+        <w:p>
+          <w:pPr>
+            <w:pStyle w:val="TOC2"/>
+            <w:tabs>
+              <w:tab w:val="right" w:leader="dot" w:pos="9350"/>
+            </w:tabs>
+            <w:rPr>
+              <w:rFonts w:cstheme="minorBidi"/>
+              <w:noProof/>
+            </w:rPr>
+          </w:pPr>
+          <w:hyperlink w:anchor="_Toc89096105" w:history="1">
+            <w:r>
+              <w:rPr>
+                <w:rStyle w:val="Hyperlink"/>
+                <w:noProof/>
+              </w:rPr>
+              <w:t>Aims</w:t>
+            </w:r>
+            <w:r>
+              <w:rPr>
+                <w:noProof/>
+                <w:webHidden/>
+              </w:rPr>
+              <w:tab/>
+            </w:r>
+            <w:r>
+              <w:rPr>
+                <w:noProof/>
+                <w:webHidden/>
+              </w:rPr>
+              <w:fldChar w:fldCharType="begin"/>
+            </w:r>
+            <w:r>
+              <w:rPr>
+                <w:noProof/>
+                <w:webHidden/>
+              </w:rPr>
+              <w:instrText xml:space="preserve"> PAGEREF _Toc89096105 \h </w:instrText>
+            </w:r>
+            <w:r>
+              <w:rPr>
+                <w:noProof/>
+                <w:webHidden/>
+              </w:rPr>
+            </w:r>
+            <w:r>
+              <w:rPr>
+                <w:noProof/>
+                <w:webHidden/>
+              </w:rPr>
+              <w:fldChar w:fldCharType="separate"/>
+            </w:r>
+            <w:r>
+              <w:rPr>
+                <w:noProof/>
+                <w:webHidden/>
+              </w:rPr>
+              <w:t>5</w:t>
+            </w:r>
+            <w:r>
+              <w:rPr>
+                <w:noProof/>
+                <w:webHidden/>
+              </w:rPr>
+              <w:fldChar w:fldCharType="end"/>
+            </w:r>
+          </w:hyperlink>
+        </w:p>
+        <w:p>
+          <w:pPr>
+            <w:pStyle w:val="TOC2"/>
+            <w:tabs>
+              <w:tab w:val="right" w:leader="dot" w:pos="9350"/>
+            </w:tabs>
+            <w:rPr>
+              <w:rFonts w:cstheme="minorBidi"/>
+              <w:noProof/>
+            </w:rPr>
+          </w:pPr>
+          <w:hyperlink w:anchor="_Toc89096106" w:history="1">
+            <w:r>
+              <w:rPr>
+                <w:rStyle w:val="Hyperlink"/>
+                <w:noProof/>
+              </w:rPr>
+              <w:t>Objectives</w:t>
+            </w:r>
+            <w:r>
+              <w:rPr>
+                <w:noProof/>
+                <w:webHidden/>
+              </w:rPr>
+              <w:tab/>
+            </w:r>
+            <w:r>
+              <w:rPr>
+                <w:noProof/>
+                <w:webHidden/>
+              </w:rPr>
+              <w:fldChar w:fldCharType="begin"/>
+            </w:r>
+            <w:r>
+              <w:rPr>
+                <w:noProof/>
+                <w:webHidden/>
+              </w:rPr>
+              <w:instrText xml:space="preserve"> PAGEREF _Toc89096106 \h </w:instrText>
+            </w:r>
+            <w:r>
+              <w:rPr>
+                <w:noProof/>
+                <w:webHidden/>
+              </w:rPr>
+            </w:r>
+            <w:r>
+              <w:rPr>
+                <w:noProof/>
+                <w:webHidden/>
+              </w:rPr>
+              <w:fldChar w:fldCharType="separate"/>
+            </w:r>
+            <w:r>
+              <w:rPr>
+                <w:noProof/>
+                <w:webHidden/>
+              </w:rPr>
+              <w:t>6</w:t>
+            </w:r>
+            <w:r>
+              <w:rPr>
+                <w:noProof/>
+                <w:webHidden/>
+              </w:rPr>
+              <w:fldChar w:fldCharType="end"/>
+            </w:r>
+          </w:hyperlink>
+        </w:p>
+        <w:p>
+          <w:pPr>
+            <w:pStyle w:val="TOC1"/>
+            <w:tabs>
+              <w:tab w:val="right" w:leader="dot" w:pos="9350"/>
+            </w:tabs>
+            <w:rPr>
+              <w:rFonts w:cstheme="minorBidi"/>
+              <w:noProof/>
+            </w:rPr>
+          </w:pPr>
+          <w:hyperlink w:anchor="_Toc89096107" w:history="1">
+            <w:r>
+              <w:rPr>
+                <w:rStyle w:val="Hyperlink"/>
+                <w:noProof/>
+              </w:rPr>
+              <w:t>Literature Review</w:t>
+            </w:r>
+            <w:r>
+              <w:rPr>
+                <w:noProof/>
+                <w:webHidden/>
+              </w:rPr>
+              <w:tab/>
+            </w:r>
+            <w:r>
+              <w:rPr>
+                <w:noProof/>
+                <w:webHidden/>
+              </w:rPr>
+              <w:fldChar w:fldCharType="begin"/>
+            </w:r>
+            <w:r>
+              <w:rPr>
+                <w:noProof/>
+                <w:webHidden/>
+              </w:rPr>
+              <w:instrText xml:space="preserve"> PAGEREF _Toc89096107 \h </w:instrText>
+            </w:r>
+            <w:r>
+              <w:rPr>
+                <w:noProof/>
+                <w:webHidden/>
+              </w:rPr>
+            </w:r>
+            <w:r>
+              <w:rPr>
+                <w:noProof/>
+                <w:webHidden/>
+              </w:rPr>
+              <w:fldChar w:fldCharType="separate"/>
+            </w:r>
+            <w:r>
+              <w:rPr>
+                <w:noProof/>
+                <w:webHidden/>
+              </w:rPr>
+              <w:t>7</w:t>
+            </w:r>
+            <w:r>
+              <w:rPr>
+                <w:noProof/>
+                <w:webHidden/>
+              </w:rPr>
+              <w:fldChar w:fldCharType="end"/>
+            </w:r>
+          </w:hyperlink>
+        </w:p>
+        <w:p>
+          <w:pPr>
+            <w:pStyle w:val="TOC2"/>
+            <w:tabs>
+              <w:tab w:val="left" w:pos="660"/>
+              <w:tab w:val="right" w:leader="dot" w:pos="9350"/>
+            </w:tabs>
+            <w:rPr>
+              <w:rFonts w:cstheme="minorBidi"/>
+              <w:noProof/>
+            </w:rPr>
+          </w:pPr>
+          <w:hyperlink w:anchor="_Toc89096108" w:history="1">
+            <w:r>
+              <w:rPr>
+                <w:rStyle w:val="Hyperlink"/>
+                <w:noProof/>
+              </w:rPr>
+              <w:t>1.</w:t>
+            </w:r>
+            <w:r>
+              <w:rPr>
+                <w:rFonts w:cstheme="minorBidi"/>
+                <w:noProof/>
+              </w:rPr>
+              <w:tab/>
+            </w:r>
+            <w:r>
+              <w:rPr>
+                <w:rStyle w:val="Hyperlink"/>
+                <w:noProof/>
+              </w:rPr>
+              <w:t>Detection, Recognition and Tracking of Moving Objects from Real-time Video via SP Theory of Intelligence and Species Inspired PSO</w:t>
+            </w:r>
+            <w:r>
+              <w:rPr>
+                <w:noProof/>
+                <w:webHidden/>
+              </w:rPr>
+              <w:tab/>
+            </w:r>
+            <w:r>
+              <w:rPr>
+                <w:noProof/>
+                <w:webHidden/>
+              </w:rPr>
+              <w:fldChar w:fldCharType="begin"/>
+            </w:r>
+            <w:r>
+              <w:rPr>
+                <w:noProof/>
+                <w:webHidden/>
+              </w:rPr>
+              <w:instrText xml:space="preserve"> PAGEREF _Toc89096108 \h </w:instrText>
+            </w:r>
+            <w:r>
+              <w:rPr>
+                <w:noProof/>
+                <w:webHidden/>
+              </w:rPr>
+            </w:r>
+            <w:r>
+              <w:rPr>
+                <w:noProof/>
+                <w:webHidden/>
+              </w:rPr>
+              <w:fldChar w:fldCharType="separate"/>
+            </w:r>
+            <w:r>
+              <w:rPr>
+                <w:noProof/>
+                <w:webHidden/>
+              </w:rPr>
+              <w:t>7</w:t>
+            </w:r>
+            <w:r>
+              <w:rPr>
+                <w:noProof/>
+                <w:webHidden/>
+              </w:rPr>
+              <w:fldChar w:fldCharType="end"/>
+            </w:r>
+          </w:hyperlink>
+        </w:p>
+        <w:p>
+          <w:pPr>
+            <w:pStyle w:val="TOC2"/>
+            <w:tabs>
+              <w:tab w:val="left" w:pos="660"/>
+              <w:tab w:val="right" w:leader="dot" w:pos="9350"/>
+            </w:tabs>
+            <w:rPr>
+              <w:rFonts w:cstheme="minorBidi"/>
+              <w:noProof/>
+            </w:rPr>
+          </w:pPr>
+          <w:hyperlink w:anchor="_Toc89096109" w:history="1">
+            <w:r>
+              <w:rPr>
+                <w:rStyle w:val="Hyperlink"/>
+                <w:noProof/>
+              </w:rPr>
+              <w:t>2.</w:t>
+            </w:r>
+            <w:r>
+              <w:rPr>
+                <w:rFonts w:cstheme="minorBidi"/>
+                <w:noProof/>
+              </w:rPr>
+              <w:tab/>
+            </w:r>
+            <w:r>
+              <w:rPr>
+                <w:rStyle w:val="Hyperlink"/>
+                <w:noProof/>
+              </w:rPr>
+              <w:t>Object Recognition and Tracking for Remote Video Surveillance</w:t>
+            </w:r>
+            <w:r>
+              <w:rPr>
+                <w:noProof/>
+                <w:webHidden/>
+              </w:rPr>
+              <w:tab/>
+            </w:r>
+            <w:r>
+              <w:rPr>
+                <w:noProof/>
+                <w:webHidden/>
+              </w:rPr>
+              <w:fldChar w:fldCharType="begin"/>
+            </w:r>
+            <w:r>
+              <w:rPr>
+                <w:noProof/>
+                <w:webHidden/>
+              </w:rPr>
+              <w:instrText xml:space="preserve"> PAGEREF _Toc89096109 \h </w:instrText>
+            </w:r>
+            <w:r>
+              <w:rPr>
+                <w:noProof/>
+                <w:webHidden/>
+              </w:rPr>
+            </w:r>
+            <w:r>
+              <w:rPr>
+                <w:noProof/>
+                <w:webHidden/>
+              </w:rPr>
+              <w:fldChar w:fldCharType="separate"/>
+            </w:r>
+            <w:r>
+              <w:rPr>
+                <w:noProof/>
+                <w:webHidden/>
+              </w:rPr>
+              <w:t>7</w:t>
+            </w:r>
+            <w:r>
+              <w:rPr>
+                <w:noProof/>
+                <w:webHidden/>
+              </w:rPr>
+              <w:fldChar w:fldCharType="end"/>
+            </w:r>
+          </w:hyperlink>
+        </w:p>
+        <w:p>
+          <w:pPr>
+            <w:pStyle w:val="TOC2"/>
+            <w:tabs>
+              <w:tab w:val="left" w:pos="660"/>
+              <w:tab w:val="right" w:leader="dot" w:pos="9350"/>
+            </w:tabs>
+            <w:rPr>
+              <w:rFonts w:cstheme="minorBidi"/>
+              <w:noProof/>
+            </w:rPr>
+          </w:pPr>
+          <w:hyperlink w:anchor="_Toc89096110" w:history="1">
+            <w:r>
+              <w:rPr>
+                <w:rStyle w:val="Hyperlink"/>
+                <w:noProof/>
+              </w:rPr>
+              <w:t>3.</w:t>
+            </w:r>
+            <w:r>
+              <w:rPr>
+                <w:rFonts w:cstheme="minorBidi"/>
+                <w:noProof/>
+              </w:rPr>
+              <w:tab/>
+            </w:r>
+            <w:r>
+              <w:rPr>
+                <w:rStyle w:val="Hyperlink"/>
+                <w:noProof/>
+              </w:rPr>
+              <w:t>Multiple Object Tracking Using SIFT Features and Location Matching</w:t>
+            </w:r>
+            <w:r>
+              <w:rPr>
+                <w:noProof/>
+                <w:webHidden/>
+              </w:rPr>
+              <w:tab/>
+            </w:r>
+            <w:r>
+              <w:rPr>
+                <w:noProof/>
+                <w:webHidden/>
+              </w:rPr>
+              <w:fldChar w:fldCharType="begin"/>
+            </w:r>
+            <w:r>
+              <w:rPr>
+                <w:noProof/>
+                <w:webHidden/>
+              </w:rPr>
+              <w:instrText xml:space="preserve"> PAGEREF _Toc89096110 \h </w:instrText>
+            </w:r>
+            <w:r>
+              <w:rPr>
+                <w:noProof/>
+                <w:webHidden/>
+              </w:rPr>
+            </w:r>
+            <w:r>
+              <w:rPr>
+                <w:noProof/>
+                <w:webHidden/>
+              </w:rPr>
+              <w:fldChar w:fldCharType="separate"/>
+            </w:r>
+            <w:r>
+              <w:rPr>
+                <w:noProof/>
+                <w:webHidden/>
+              </w:rPr>
+              <w:t>10</w:t>
+            </w:r>
+            <w:r>
+              <w:rPr>
+                <w:noProof/>
+                <w:webHidden/>
+              </w:rPr>
+              <w:fldChar w:fldCharType="end"/>
+            </w:r>
+          </w:hyperlink>
+        </w:p>
+        <w:p>
+          <w:pPr>
+            <w:pStyle w:val="TOC2"/>
+            <w:tabs>
+              <w:tab w:val="left" w:pos="660"/>
+              <w:tab w:val="right" w:leader="dot" w:pos="9350"/>
+            </w:tabs>
+            <w:rPr>
+              <w:rFonts w:cstheme="minorBidi"/>
+              <w:noProof/>
+            </w:rPr>
+          </w:pPr>
+          <w:hyperlink w:anchor="_Toc89096111" w:history="1">
+            <w:r>
+              <w:rPr>
+                <w:rStyle w:val="Hyperlink"/>
+                <w:noProof/>
+              </w:rPr>
+              <w:t>4.</w:t>
+            </w:r>
+            <w:r>
+              <w:rPr>
+                <w:rFonts w:cstheme="minorBidi"/>
+                <w:noProof/>
+              </w:rPr>
+              <w:tab/>
+            </w:r>
+            <w:r>
+              <w:rPr>
+                <w:rStyle w:val="Hyperlink"/>
+                <w:noProof/>
+              </w:rPr>
+              <w:t>Multi-Object Recognition and Tracking with Automated Image Annotation for Big Data Based Video Surveillance</w:t>
+            </w:r>
+            <w:r>
+              <w:rPr>
+                <w:noProof/>
+                <w:webHidden/>
+              </w:rPr>
+              <w:tab/>
+            </w:r>
+            <w:r>
+              <w:rPr>
+                <w:noProof/>
+                <w:webHidden/>
+              </w:rPr>
+              <w:fldChar w:fldCharType="begin"/>
+            </w:r>
+            <w:r>
+              <w:rPr>
+                <w:noProof/>
+                <w:webHidden/>
+              </w:rPr>
+              <w:instrText xml:space="preserve"> PAGEREF _Toc89096111 \h </w:instrText>
+            </w:r>
+            <w:r>
+              <w:rPr>
+                <w:noProof/>
+                <w:webHidden/>
+              </w:rPr>
+            </w:r>
+            <w:r>
+              <w:rPr>
+                <w:noProof/>
+                <w:webHidden/>
+              </w:rPr>
+              <w:fldChar w:fldCharType="separate"/>
+            </w:r>
+            <w:r>
+              <w:rPr>
+                <w:noProof/>
+                <w:webHidden/>
+              </w:rPr>
+              <w:t>11</w:t>
+            </w:r>
+            <w:r>
+              <w:rPr>
+                <w:noProof/>
+                <w:webHidden/>
+              </w:rPr>
+              <w:fldChar w:fldCharType="end"/>
+            </w:r>
+          </w:hyperlink>
+        </w:p>
+        <w:p>
+          <w:pPr>
+            <w:pStyle w:val="TOC2"/>
+            <w:tabs>
+              <w:tab w:val="left" w:pos="660"/>
+              <w:tab w:val="right" w:leader="dot" w:pos="9350"/>
+            </w:tabs>
+            <w:rPr>
+              <w:rFonts w:cstheme="minorBidi"/>
+              <w:noProof/>
+            </w:rPr>
+          </w:pPr>
+          <w:hyperlink w:anchor="_Toc89096112" w:history="1">
+            <w:r>
+              <w:rPr>
+                <w:rStyle w:val="Hyperlink"/>
+                <w:noProof/>
+              </w:rPr>
+              <w:t>5.</w:t>
+            </w:r>
+            <w:r>
+              <w:rPr>
+                <w:rFonts w:cstheme="minorBidi"/>
+                <w:noProof/>
+              </w:rPr>
+              <w:tab/>
+            </w:r>
+            <w:r>
+              <w:rPr>
+                <w:rStyle w:val="Hyperlink"/>
+                <w:noProof/>
+              </w:rPr>
+              <w:t>Real-time Moving Object Recognition and Tracking Using Computation Offloading</w:t>
+            </w:r>
+            <w:r>
+              <w:rPr>
+                <w:noProof/>
+                <w:webHidden/>
+              </w:rPr>
+              <w:tab/>
+            </w:r>
+            <w:r>
+              <w:rPr>
+                <w:noProof/>
+                <w:webHidden/>
+              </w:rPr>
+              <w:fldChar w:fldCharType="begin"/>
+            </w:r>
+            <w:r>
+              <w:rPr>
+                <w:noProof/>
+                <w:webHidden/>
+              </w:rPr>
+              <w:instrText xml:space="preserve"> PAGEREF _Toc89096112 \h </w:instrText>
+            </w:r>
+            <w:r>
+              <w:rPr>
+                <w:noProof/>
+                <w:webHidden/>
+              </w:rPr>
+            </w:r>
+            <w:r>
+              <w:rPr>
+                <w:noProof/>
+                <w:webHidden/>
+              </w:rPr>
+              <w:fldChar w:fldCharType="separate"/>
+            </w:r>
+            <w:r>
+              <w:rPr>
+                <w:noProof/>
+                <w:webHidden/>
+              </w:rPr>
+              <w:t>12</w:t>
+            </w:r>
+            <w:r>
+              <w:rPr>
+                <w:noProof/>
+                <w:webHidden/>
+              </w:rPr>
+              <w:fldChar w:fldCharType="end"/>
+            </w:r>
+          </w:hyperlink>
+        </w:p>
+        <w:p>
+          <w:pPr>
+            <w:pStyle w:val="TOC2"/>
+            <w:tabs>
+              <w:tab w:val="left" w:pos="660"/>
+              <w:tab w:val="right" w:leader="dot" w:pos="9350"/>
+            </w:tabs>
+            <w:rPr>
+              <w:rFonts w:cstheme="minorBidi"/>
+              <w:noProof/>
+            </w:rPr>
+          </w:pPr>
+          <w:hyperlink w:anchor="_Toc89096113" w:history="1">
+            <w:r>
+              <w:rPr>
+                <w:rStyle w:val="Hyperlink"/>
+                <w:noProof/>
+              </w:rPr>
+              <w:t>6.</w:t>
+            </w:r>
+            <w:r>
+              <w:rPr>
+                <w:rFonts w:cstheme="minorBidi"/>
+                <w:noProof/>
+              </w:rPr>
+              <w:tab/>
+            </w:r>
+            <w:r>
+              <w:rPr>
+                <w:rStyle w:val="Hyperlink"/>
+                <w:noProof/>
+              </w:rPr>
+              <w:t>A probabilistic integrated object recognition and tracking framework</w:t>
+            </w:r>
+            <w:r>
+              <w:rPr>
+                <w:noProof/>
+                <w:webHidden/>
+              </w:rPr>
+              <w:tab/>
+            </w:r>
+            <w:r>
+              <w:rPr>
+                <w:noProof/>
+                <w:webHidden/>
+              </w:rPr>
+              <w:fldChar w:fldCharType="begin"/>
+            </w:r>
+            <w:r>
+              <w:rPr>
+                <w:noProof/>
+                <w:webHidden/>
+              </w:rPr>
+              <w:instrText xml:space="preserve"> PAGEREF _Toc89096113 \h </w:instrText>
+            </w:r>
+            <w:r>
+              <w:rPr>
+                <w:noProof/>
+                <w:webHidden/>
+              </w:rPr>
+            </w:r>
+            <w:r>
+              <w:rPr>
+                <w:noProof/>
+                <w:webHidden/>
+              </w:rPr>
+              <w:fldChar w:fldCharType="separate"/>
+            </w:r>
+            <w:r>
+              <w:rPr>
+                <w:noProof/>
+                <w:webHidden/>
+              </w:rPr>
+              <w:t>13</w:t>
+            </w:r>
+            <w:r>
+              <w:rPr>
+                <w:noProof/>
+                <w:webHidden/>
+              </w:rPr>
+              <w:fldChar w:fldCharType="end"/>
+            </w:r>
+          </w:hyperlink>
+        </w:p>
+        <w:p>
+          <w:pPr>
+            <w:pStyle w:val="TOC1"/>
+            <w:tabs>
+              <w:tab w:val="right" w:leader="dot" w:pos="9350"/>
+            </w:tabs>
+            <w:rPr>
+              <w:rFonts w:cstheme="minorBidi"/>
+              <w:noProof/>
+            </w:rPr>
+          </w:pPr>
+          <w:hyperlink w:anchor="_Toc89096114" w:history="1">
+            <w:r>
+              <w:rPr>
+                <w:rStyle w:val="Hyperlink"/>
+                <w:noProof/>
+              </w:rPr>
+              <w:t>Analysis of literature review</w:t>
+            </w:r>
+            <w:r>
+              <w:rPr>
+                <w:noProof/>
+                <w:webHidden/>
+              </w:rPr>
+              <w:tab/>
+            </w:r>
+            <w:r>
+              <w:rPr>
+                <w:noProof/>
+                <w:webHidden/>
+              </w:rPr>
+              <w:fldChar w:fldCharType="begin"/>
+            </w:r>
+            <w:r>
+              <w:rPr>
+                <w:noProof/>
+                <w:webHidden/>
+              </w:rPr>
+              <w:instrText xml:space="preserve"> PAGEREF _Toc89096114 \h </w:instrText>
+            </w:r>
+            <w:r>
+              <w:rPr>
+                <w:noProof/>
+                <w:webHidden/>
+              </w:rPr>
+            </w:r>
+            <w:r>
+              <w:rPr>
+                <w:noProof/>
+                <w:webHidden/>
+              </w:rPr>
+              <w:fldChar w:fldCharType="separate"/>
+            </w:r>
+            <w:r>
+              <w:rPr>
+                <w:noProof/>
+                <w:webHidden/>
+              </w:rPr>
+              <w:t>14</w:t>
+            </w:r>
+            <w:r>
+              <w:rPr>
+                <w:noProof/>
+                <w:webHidden/>
+              </w:rPr>
+              <w:fldChar w:fldCharType="end"/>
+            </w:r>
+          </w:hyperlink>
+        </w:p>
+        <w:p>
+          <w:pPr>
+            <w:pStyle w:val="TOC1"/>
+            <w:tabs>
+              <w:tab w:val="right" w:leader="dot" w:pos="9350"/>
+            </w:tabs>
+            <w:rPr>
+              <w:rFonts w:cstheme="minorBidi"/>
+              <w:noProof/>
+            </w:rPr>
+          </w:pPr>
+          <w:hyperlink w:anchor="_Toc89096115" w:history="1">
+            <w:r>
+              <w:rPr>
+                <w:rStyle w:val="Hyperlink"/>
+                <w:noProof/>
+              </w:rPr>
+              <w:t>Conclusion</w:t>
+            </w:r>
+            <w:r>
+              <w:rPr>
+                <w:noProof/>
+                <w:webHidden/>
+              </w:rPr>
+              <w:tab/>
+            </w:r>
+            <w:r>
+              <w:rPr>
+                <w:noProof/>
+                <w:webHidden/>
+              </w:rPr>
+              <w:fldChar w:fldCharType="begin"/>
+            </w:r>
+            <w:r>
+              <w:rPr>
+                <w:noProof/>
+                <w:webHidden/>
+              </w:rPr>
+              <w:instrText xml:space="preserve"> PAGEREF _Toc89096115 \h </w:instrText>
+            </w:r>
+            <w:r>
+              <w:rPr>
+                <w:noProof/>
+                <w:webHidden/>
+              </w:rPr>
+            </w:r>
+            <w:r>
+              <w:rPr>
+                <w:noProof/>
+                <w:webHidden/>
+              </w:rPr>
+              <w:fldChar w:fldCharType="separate"/>
+            </w:r>
+            <w:r>
+              <w:rPr>
+                <w:noProof/>
+                <w:webHidden/>
+              </w:rPr>
+              <w:t>14</w:t>
+            </w:r>
+            <w:r>
+              <w:rPr>
+                <w:noProof/>
+                <w:webHidden/>
+              </w:rPr>
+              <w:fldChar w:fldCharType="end"/>
+            </w:r>
+          </w:hyperlink>
+        </w:p>
+        <w:p>
+          <w:r>
+            <w:rPr>
+              <w:b/>
+              <w:bCs/>
+              <w:noProof/>
+            </w:rPr>
+            <w:fldChar w:fldCharType="end"/>
+          </w:r>
+        </w:p>
+      </w:sdtContent>
+    </w:sdt>
+    <w:p/>
+    <w:p/>
+    <w:p/>
+    <w:p/>
+    <w:p/>
+    <w:p>
+      <w:r>
+        <w:br w:type="page"/>
+      </w:r>
+    </w:p>
+    <w:p>
+      <w:pPr>
+        <w:rPr>
+          <w:b/>
+          <w:sz w:val="28"/>
+        </w:rPr>
+      </w:pPr>
+      <w:r>
+        <w:rPr>
+          <w:b/>
+          <w:sz w:val="28"/>
+        </w:rPr>
         <w:lastRenderedPageBreak/>
-        <w:t>Table of Contents</w:t>
-      </w:r>
-    </w:p>
+        <w:t>Table of Figures</w:t>
+      </w:r>
+    </w:p>
+    <w:p>
+      <w:pPr>
+        <w:pStyle w:val="TableofFigures"/>
+        <w:tabs>
+          <w:tab w:val="right" w:leader="dot" w:pos="9350"/>
+        </w:tabs>
+        <w:rPr>
+          <w:rStyle w:val="Hyperlink"/>
+          <w:noProof/>
+        </w:rPr>
+      </w:pPr>
+      <w:r>
+        <w:fldChar w:fldCharType="begin"/>
+      </w:r>
+      <w:r>
+        <w:instrText xml:space="preserve"> TOC \h \z \c "Figure" </w:instrText>
+      </w:r>
+      <w:r>
+        <w:fldChar w:fldCharType="separate"/>
+      </w:r>
+      <w:hyperlink w:anchor="_Toc89096232" w:history="1">
+        <w:r>
+          <w:rPr>
+            <w:rStyle w:val="Hyperlink"/>
+            <w:noProof/>
+          </w:rPr>
+          <w:t>Figure 1: Architecture of the proposed system</w:t>
+        </w:r>
+        <w:r>
+          <w:rPr>
+            <w:noProof/>
+            <w:webHidden/>
+          </w:rPr>
+          <w:tab/>
+        </w:r>
+        <w:r>
+          <w:rPr>
+            <w:noProof/>
+            <w:webHidden/>
+          </w:rPr>
+          <w:fldChar w:fldCharType="begin"/>
+        </w:r>
+        <w:r>
+          <w:rPr>
+            <w:noProof/>
+            <w:webHidden/>
+          </w:rPr>
+          <w:instrText xml:space="preserve"> PAGEREF _Toc89096232 \h </w:instrText>
+        </w:r>
+        <w:r>
+          <w:rPr>
+            <w:noProof/>
+            <w:webHidden/>
+          </w:rPr>
+        </w:r>
+        <w:r>
+          <w:rPr>
+            <w:noProof/>
+            <w:webHidden/>
+          </w:rPr>
+          <w:fldChar w:fldCharType="separate"/>
+        </w:r>
+        <w:r>
+          <w:rPr>
+            <w:noProof/>
+            <w:webHidden/>
+          </w:rPr>
+          <w:t>9</w:t>
+        </w:r>
+        <w:r>
+          <w:rPr>
+            <w:noProof/>
+            <w:webHidden/>
+          </w:rPr>
+          <w:fldChar w:fldCharType="end"/>
+        </w:r>
+      </w:hyperlink>
+    </w:p>
+    <w:p/>
     <w:p/>
     <w:p>
       <w:pPr>
@@ -701,8 +1849,18 @@
       </w:pPr>
       <w:r>
         <w:lastRenderedPageBreak/>
-        <w:t>Introduction</w:t>
-      </w:r>
+        <w:fldChar w:fldCharType="end"/>
+      </w:r>
+      <w:bookmarkStart w:id="1" w:name="_Toc89096103"/>
+      <w:r>
+        <w:t>Introduct</w:t>
+      </w:r>
+      <w:bookmarkStart w:id="2" w:name="_GoBack"/>
+      <w:bookmarkEnd w:id="2"/>
+      <w:r>
+        <w:t>ion</w:t>
+      </w:r>
+      <w:bookmarkEnd w:id="1"/>
     </w:p>
     <w:p>
       <w:r>
@@ -734,7 +1892,13 @@
             <w:rPr>
               <w:noProof/>
             </w:rPr>
-            <w:t xml:space="preserve"> (mathworks, Inc, 2021)</w:t>
+            <w:t xml:space="preserve"> </w:t>
+          </w:r>
+          <w:r>
+            <w:rPr>
+              <w:noProof/>
+            </w:rPr>
+            <w:t>(mathworks, Inc, 2021)</w:t>
           </w:r>
           <w:r>
             <w:fldChar w:fldCharType="end"/>
@@ -767,7 +1931,13 @@
             <w:rPr>
               <w:noProof/>
             </w:rPr>
-            <w:t xml:space="preserve"> (mathworks, Inc, 2021)</w:t>
+            <w:t xml:space="preserve"> </w:t>
+          </w:r>
+          <w:r>
+            <w:rPr>
+              <w:noProof/>
+            </w:rPr>
+            <w:t>(mathworks, Inc, 2021)</w:t>
           </w:r>
           <w:r>
             <w:fldChar w:fldCharType="end"/>
@@ -799,7 +1969,7 @@
                     <pic:cNvPicPr/>
                   </pic:nvPicPr>
                   <pic:blipFill>
-                    <a:blip r:embed="rId7"/>
+                    <a:blip r:embed="rId9"/>
                     <a:stretch>
                       <a:fillRect/>
                     </a:stretch>
@@ -844,7 +2014,13 @@
             <w:rPr>
               <w:noProof/>
             </w:rPr>
-            <w:t xml:space="preserve"> (viso.ai, 2021)</w:t>
+            <w:t xml:space="preserve"> </w:t>
+          </w:r>
+          <w:r>
+            <w:rPr>
+              <w:noProof/>
+            </w:rPr>
+            <w:t>(viso.ai, 2021)</w:t>
           </w:r>
           <w:r>
             <w:fldChar w:fldCharType="end"/>
@@ -871,19 +2047,23 @@
       <w:pPr>
         <w:pStyle w:val="Heading1"/>
       </w:pPr>
+      <w:bookmarkStart w:id="3" w:name="_Toc89096104"/>
       <w:r>
         <w:lastRenderedPageBreak/>
         <w:t>Aims and Objectives</w:t>
       </w:r>
+      <w:bookmarkEnd w:id="3"/>
     </w:p>
     <w:p>
       <w:pPr>
         <w:pStyle w:val="Heading2"/>
         <w:ind w:firstLine="720"/>
       </w:pPr>
+      <w:bookmarkStart w:id="4" w:name="_Toc89096105"/>
       <w:r>
         <w:t>Aims</w:t>
       </w:r>
+      <w:bookmarkEnd w:id="4"/>
     </w:p>
     <w:p>
       <w:pPr>
@@ -923,9 +2103,11 @@
         <w:pStyle w:val="Heading2"/>
         <w:ind w:firstLine="720"/>
       </w:pPr>
+      <w:bookmarkStart w:id="5" w:name="_Toc89096106"/>
       <w:r>
         <w:t>Objectives</w:t>
       </w:r>
+      <w:bookmarkEnd w:id="5"/>
     </w:p>
     <w:p>
       <w:pPr>
@@ -997,10 +2179,12 @@
       <w:pPr>
         <w:pStyle w:val="Heading1"/>
       </w:pPr>
+      <w:bookmarkStart w:id="6" w:name="_Toc89096107"/>
       <w:r>
         <w:lastRenderedPageBreak/>
         <w:t>Literature Review</w:t>
       </w:r>
+      <w:bookmarkEnd w:id="6"/>
     </w:p>
     <w:p>
       <w:pPr>
@@ -1010,9 +2194,11 @@
           <w:numId w:val="3"/>
         </w:numPr>
       </w:pPr>
+      <w:bookmarkStart w:id="7" w:name="_Toc89096108"/>
       <w:r>
         <w:t>Detection, Recognition and Tracking of Moving Objects from Real-time Video via SP Theory of Intelligence and Species Inspired PSO</w:t>
       </w:r>
+      <w:bookmarkEnd w:id="7"/>
     </w:p>
     <w:p>
       <w:pPr>
@@ -1061,7 +2247,7 @@
                     <pic:cNvPicPr/>
                   </pic:nvPicPr>
                   <pic:blipFill>
-                    <a:blip r:embed="rId8"/>
+                    <a:blip r:embed="rId10"/>
                     <a:stretch>
                       <a:fillRect/>
                     </a:stretch>
@@ -1152,7 +2338,7 @@
             <w:rPr>
               <w:noProof/>
             </w:rPr>
-            <w:t>(Ray, Dutta, &amp; Chakraborty, 2017)</w:t>
+            <w:t>(Ray, et al., 2017)</w:t>
           </w:r>
           <w:r>
             <w:fldChar w:fldCharType="end"/>
@@ -1168,6 +2354,7 @@
           <w:numId w:val="3"/>
         </w:numPr>
       </w:pPr>
+      <w:bookmarkStart w:id="8" w:name="_Toc89096109"/>
       <w:r>
         <w:t xml:space="preserve">Object </w:t>
       </w:r>
@@ -1180,6 +2367,7 @@
       <w:r>
         <w:t xml:space="preserve"> for Remote Video Surveillance</w:t>
       </w:r>
+      <w:bookmarkEnd w:id="8"/>
     </w:p>
     <w:p>
       <w:pPr>
@@ -1250,7 +2438,7 @@
         <w:t xml:space="preserve"> </w:t>
       </w:r>
       <w:r>
-        <w:t xml:space="preserve"> “Kalman filter” to the set of quantities observable gathered from the skeleton and with the help of other characteristics of the </w:t>
+        <w:t xml:space="preserve">“Kalman filter” to the set of quantities observable gathered from the skeleton and with the help of other characteristics of the </w:t>
       </w:r>
       <w:r>
         <w:t>object that is moving in the scene</w:t>
@@ -1323,7 +2511,7 @@
                     <pic:cNvPicPr/>
                   </pic:nvPicPr>
                   <pic:blipFill>
-                    <a:blip r:embed="rId9"/>
+                    <a:blip r:embed="rId11"/>
                     <a:stretch>
                       <a:fillRect/>
                     </a:stretch>
@@ -1502,7 +2690,7 @@
                     <pic:cNvPicPr/>
                   </pic:nvPicPr>
                   <pic:blipFill>
-                    <a:blip r:embed="rId10"/>
+                    <a:blip r:embed="rId12"/>
                     <a:stretch>
                       <a:fillRect/>
                     </a:stretch>
@@ -1583,7 +2771,7 @@
                     <pic:cNvPicPr/>
                   </pic:nvPicPr>
                   <pic:blipFill>
-                    <a:blip r:embed="rId11"/>
+                    <a:blip r:embed="rId13"/>
                     <a:stretch>
                       <a:fillRect/>
                     </a:stretch>
@@ -1603,33 +2791,28 @@
           </wp:inline>
         </w:drawing>
       </w:r>
+    </w:p>
+    <w:p>
+      <w:pPr>
+        <w:pStyle w:val="Caption"/>
+        <w:jc w:val="center"/>
+      </w:pPr>
+      <w:bookmarkStart w:id="9" w:name="_Toc89096232"/>
       <w:r>
         <w:t xml:space="preserve">Figure </w:t>
       </w:r>
-      <w:r>
-        <w:fldChar w:fldCharType="begin"/>
-      </w:r>
-      <w:r>
-        <w:instrText xml:space="preserve"> SEQ Figure \* ARABIC </w:instrText>
-      </w:r>
-      <w:r>
-        <w:fldChar w:fldCharType="separate"/>
-      </w:r>
-      <w:r>
-        <w:rPr>
-          <w:noProof/>
-        </w:rPr>
-        <w:t>1</w:t>
-      </w:r>
-      <w:r>
-        <w:rPr>
-          <w:noProof/>
-        </w:rPr>
-        <w:fldChar w:fldCharType="end"/>
-      </w:r>
+      <w:fldSimple w:instr=" SEQ Figure \* ARABIC ">
+        <w:r>
+          <w:rPr>
+            <w:noProof/>
+          </w:rPr>
+          <w:t>1</w:t>
+        </w:r>
+      </w:fldSimple>
       <w:r>
         <w:t>: Architecture of the proposed system</w:t>
       </w:r>
+      <w:bookmarkEnd w:id="9"/>
     </w:p>
     <w:p>
       <w:pPr>
@@ -1717,6 +2900,7 @@
           <w:rStyle w:val="markedcontent"/>
         </w:rPr>
       </w:pPr>
+      <w:bookmarkStart w:id="10" w:name="_Toc89096110"/>
       <w:r>
         <w:rPr>
           <w:rStyle w:val="markedcontent"/>
@@ -1724,6 +2908,7 @@
         <w:lastRenderedPageBreak/>
         <w:t>Multiple Object Tracking Using SIFT Features and Location Matching</w:t>
       </w:r>
+      <w:bookmarkEnd w:id="10"/>
     </w:p>
     <w:p>
       <w:pPr>
@@ -1851,7 +3036,7 @@
                     <pic:cNvPicPr/>
                   </pic:nvPicPr>
                   <pic:blipFill>
-                    <a:blip r:embed="rId12"/>
+                    <a:blip r:embed="rId14"/>
                     <a:stretch>
                       <a:fillRect/>
                     </a:stretch>
@@ -1918,7 +3103,7 @@
                     <pic:cNvPicPr/>
                   </pic:nvPicPr>
                   <pic:blipFill>
-                    <a:blip r:embed="rId13"/>
+                    <a:blip r:embed="rId15"/>
                     <a:stretch>
                       <a:fillRect/>
                     </a:stretch>
@@ -1979,8 +3164,6 @@
       <w:pPr>
         <w:ind w:left="720"/>
       </w:pPr>
-      <w:bookmarkStart w:id="0" w:name="_GoBack"/>
-      <w:bookmarkEnd w:id="0"/>
       <w:r>
         <w:rPr>
           <w:noProof/>
@@ -2001,7 +3184,7 @@
                     <pic:cNvPicPr/>
                   </pic:nvPicPr>
                   <pic:blipFill>
-                    <a:blip r:embed="rId14"/>
+                    <a:blip r:embed="rId16"/>
                     <a:stretch>
                       <a:fillRect/>
                     </a:stretch>
@@ -2080,9 +3263,11 @@
           <w:numId w:val="3"/>
         </w:numPr>
       </w:pPr>
+      <w:bookmarkStart w:id="11" w:name="_Toc89096111"/>
       <w:r>
         <w:t>Multi-Object Recognition and Tracking with Automated Image Annotation for Big Data Based Video Surveillance</w:t>
       </w:r>
+      <w:bookmarkEnd w:id="11"/>
     </w:p>
     <w:p>
       <w:pPr>
@@ -2207,7 +3392,7 @@
               <w:noProof/>
               <w:szCs w:val="26"/>
             </w:rPr>
-            <w:t>(Vijiyakumar, Govindasamy, &amp; Akila, 2021)</w:t>
+            <w:t>(Vijiyakumar, et al., 2021)</w:t>
           </w:r>
           <w:r>
             <w:fldChar w:fldCharType="end"/>
@@ -2243,14 +3428,111 @@
           <w:numId w:val="3"/>
         </w:numPr>
       </w:pPr>
+      <w:bookmarkStart w:id="12" w:name="_Toc89096112"/>
       <w:r>
         <w:t>Real-time Moving Object Recognition and Tracking Using Computation Offloading</w:t>
       </w:r>
-    </w:p>
-    <w:p>
-      <w:pPr>
-        <w:ind w:left="720"/>
-      </w:pPr>
+      <w:bookmarkEnd w:id="12"/>
+    </w:p>
+    <w:p>
+      <w:pPr>
+        <w:ind w:left="720"/>
+      </w:pPr>
+      <w:r>
+        <w:t>This paper introduces computation offloading technique to overcome the limitations of hardware required for real-time movement tracking and object recognition on robots. Through this technique, the computation is migrate to the servers such that the computation time decreases significantly. But the speed of the process mainly depends on the size of the data being transmitted and network bandwidth available so the decision on whether to perform such complex calculations on the locally available processor or to process it through a server is based on the computational requirement and based on the requirement, the selection of resource is done by the robot.</w:t>
+      </w:r>
+    </w:p>
+    <w:p>
+      <w:pPr>
+        <w:ind w:left="720"/>
+      </w:pPr>
+      <w:r>
+        <w:rPr>
+          <w:noProof/>
+        </w:rPr>
+        <w:drawing>
+          <wp:inline distT="0" distB="0" distL="0" distR="0" wp14:anchorId="4FFC257F" wp14:editId="79F39D99">
+            <wp:extent cx="3324225" cy="1866900"/>
+            <wp:effectExtent l="0" t="0" r="9525" b="0"/>
+            <wp:docPr id="10" name="Picture 10"/>
+            <wp:cNvGraphicFramePr>
+              <a:graphicFrameLocks xmlns:a="http://schemas.openxmlformats.org/drawingml/2006/main" noChangeAspect="1"/>
+            </wp:cNvGraphicFramePr>
+            <a:graphic xmlns:a="http://schemas.openxmlformats.org/drawingml/2006/main">
+              <a:graphicData uri="http://schemas.openxmlformats.org/drawingml/2006/picture">
+                <pic:pic xmlns:pic="http://schemas.openxmlformats.org/drawingml/2006/picture">
+                  <pic:nvPicPr>
+                    <pic:cNvPr id="1" name=""/>
+                    <pic:cNvPicPr/>
+                  </pic:nvPicPr>
+                  <pic:blipFill>
+                    <a:blip r:embed="rId17"/>
+                    <a:stretch>
+                      <a:fillRect/>
+                    </a:stretch>
+                  </pic:blipFill>
+                  <pic:spPr>
+                    <a:xfrm>
+                      <a:off x="0" y="0"/>
+                      <a:ext cx="3324225" cy="1866900"/>
+                    </a:xfrm>
+                    <a:prstGeom prst="rect">
+                      <a:avLst/>
+                    </a:prstGeom>
+                  </pic:spPr>
+                </pic:pic>
+              </a:graphicData>
+            </a:graphic>
+          </wp:inline>
+        </w:drawing>
+      </w:r>
+    </w:p>
+    <w:p>
+      <w:pPr>
+        <w:ind w:left="720"/>
+      </w:pPr>
+      <w:r>
+        <w:t>The proposed system mainly contains five different modules which is depicted in the figure above. The gray colored modules are done by the robot itself and the other white colored modules may either be executed on the robot or on the server depending on the scenario discussed above.</w:t>
+      </w:r>
+      <w:r>
+        <w:t xml:space="preserve"> First of all, the image is captured by the robot in regular time intervals. As many changes may occur during capture of images such as change in background, color and objects</w:t>
+      </w:r>
+      <w:r>
+        <w:t>. If the robot finds it complex to track and recognize objects at any instance, then the whole recognition and tracking is offloaded to the server and if the calculated complexity is low, then the robot performs those tasks on its own processors.</w:t>
+      </w:r>
+    </w:p>
+    <w:p>
+      <w:pPr>
+        <w:ind w:left="720"/>
+      </w:pPr>
+      <w:r>
+        <w:lastRenderedPageBreak/>
+        <w:t>The system built by the authors comprised of a mobile robot (pioneer 3DX ) with Intel 2GHz processor as an onboard processor, was equipped with two fixed cameras whereas for a remote server, a</w:t>
+      </w:r>
+      <w:r>
+        <w:t>n</w:t>
+      </w:r>
+      <w:r>
+        <w:t xml:space="preserve"> Intel Xeon</w:t>
+      </w:r>
+      <w:r>
+        <w:t xml:space="preserve"> eight core 2.33 GHz processor</w:t>
+      </w:r>
+      <w:r>
+        <w:t xml:space="preserve"> </w:t>
+      </w:r>
+      <w:r>
+        <w:t>running</w:t>
+      </w:r>
+      <w:r>
+        <w:t xml:space="preserve"> Linux server </w:t>
+      </w:r>
+      <w:r>
+        <w:t>was used. The robot’s camera captured at the rate of 20FPS and the images were 640*480 resolution.</w:t>
+      </w:r>
+      <w:r>
+        <w:t xml:space="preserve"> The visual cortex model was used for object recognition which involves extraction of features and comparing with the database. Then the amount of computation required is based on the number of compared features and the database size.</w:t>
+      </w:r>
     </w:p>
     <w:p>
       <w:pPr>
@@ -2276,7 +3558,7 @@
             <w:rPr>
               <w:noProof/>
             </w:rPr>
-            <w:t>(Nimmagadda, Kumar, Lu, &amp; Lee, 2010)</w:t>
+            <w:t>(Nimmagadda, et al., 2010)</w:t>
           </w:r>
           <w:r>
             <w:fldChar w:fldCharType="end"/>
@@ -2302,16 +3584,24 @@
           <w:numId w:val="3"/>
         </w:numPr>
       </w:pPr>
+      <w:bookmarkStart w:id="13" w:name="_Toc89096113"/>
       <w:r>
         <w:t>A probabilistic integrated object recognition and tracking framework</w:t>
       </w:r>
-    </w:p>
-    <w:p>
-      <w:pPr>
-        <w:ind w:left="720"/>
-      </w:pPr>
-      <w:r>
-        <w:t>In this paper, a probabilistic integrated object recognition and tracking system PIORT has been introduced. The system composes of a static module for recognition that outputs probabilities for every pixel of the image from a group of local features and the probabilities update dynamically which are used by a module for tracking decision that is capable of handling occlusions (full and partial). Similarly, two methods are derived from the PIORT framework which uses color features such as RGB properties and one of them use Bayesian technique depending on the maimum possibility and another one used neural networks.</w:t>
+      <w:bookmarkEnd w:id="13"/>
+    </w:p>
+    <w:p>
+      <w:pPr>
+        <w:ind w:left="720"/>
+      </w:pPr>
+      <w:r>
+        <w:t xml:space="preserve">In this paper, a probabilistic integrated object recognition and tracking system PIORT has been introduced. The system composes of a static module for recognition that outputs probabilities for every pixel of the image from a group of local features and the probabilities update dynamically which are used by a module for tracking decision that is capable of handling occlusions (full and partial). Similarly, two methods are derived from the PIORT framework which uses color features such as RGB properties and one of them use Bayesian technique depending on the </w:t>
+      </w:r>
+      <w:r>
+        <w:t>maximum</w:t>
+      </w:r>
+      <w:r>
+        <w:t xml:space="preserve"> possibility and another one used neural networks.</w:t>
       </w:r>
     </w:p>
     <w:p>
@@ -2330,11 +3620,7 @@
         <w:ind w:left="720"/>
       </w:pPr>
       <w:r>
-        <w:t xml:space="preserve">The experimental data have shown that the neural network based approach performs similar to the Bayesian approach and sometimes outperforms it. Similarly, the proposed </w:t>
-      </w:r>
-      <w:r>
-        <w:lastRenderedPageBreak/>
-        <w:t>PIORT methods have performed far much better compared to other tracking methods published</w:t>
+        <w:t>The experimental data have shown that the neural network based approach performs similar to the Bayesian approach and sometimes outperforms it. Similarly, the proposed PIORT methods have performed far much better compared to other tracking methods published</w:t>
       </w:r>
       <w:r>
         <w:t xml:space="preserve"> that work on video taken by a moving</w:t>
@@ -2378,7 +3664,7 @@
             <w:rPr>
               <w:noProof/>
             </w:rPr>
-            <w:t>(Serratosa, Alquézar, &amp; Amézquita, 2012)</w:t>
+            <w:t>(Serratosa, et al., 2012)</w:t>
           </w:r>
           <w:r>
             <w:fldChar w:fldCharType="end"/>
@@ -2389,6 +3675,58 @@
     <w:p>
       <w:pPr>
         <w:ind w:left="720"/>
+      </w:pPr>
+    </w:p>
+    <w:p>
+      <w:pPr>
+        <w:ind w:left="720"/>
+      </w:pPr>
+    </w:p>
+    <w:p>
+      <w:pPr>
+        <w:pStyle w:val="Heading1"/>
+      </w:pPr>
+      <w:bookmarkStart w:id="14" w:name="_Toc89096114"/>
+      <w:r>
+        <w:lastRenderedPageBreak/>
+        <w:t>Analysis of literature review</w:t>
+      </w:r>
+      <w:bookmarkEnd w:id="14"/>
+    </w:p>
+    <w:p>
+      <w:r>
+        <w:tab/>
+        <w:t>With the in-depth study of above literatures, it can be said that most of the studies are mainly focused towards algorithmic approach to solve the object recognition and tracking but one paper presented with a unique aspect of computational offloading. This technique can be useful in many scenarios involving limited resources for computation such as self-driving vehicles, delivery drones and mobile robots.</w:t>
+      </w:r>
+      <w:r>
+        <w:t xml:space="preserve"> Similarly, only two papers focused on the real-time aspect which means they could be used in situations that require instant recognition and tra</w:t>
+      </w:r>
+      <w:r>
+        <w:t xml:space="preserve">cking such as surveillance and </w:t>
+      </w:r>
+      <w:r>
+        <w:t>so on.</w:t>
+      </w:r>
+      <w:r>
+        <w:t xml:space="preserve"> On the other hand, the sixth paper proposed a completely different probabilistic approach for recognition and tracking of objects along with promising results on moving videos also.</w:t>
+      </w:r>
+      <w:r>
+        <w:t xml:space="preserve"> Furthermore, two of the papers introduced approaches for tracking multiple objects with the help of feature extraction, location matching, CNN and AIA which can help tackle many problems such as mass surveillance, traffic management, contact tracing and so on.</w:t>
+      </w:r>
+    </w:p>
+    <w:p>
+      <w:pPr>
+        <w:pStyle w:val="Heading1"/>
+      </w:pPr>
+      <w:bookmarkStart w:id="15" w:name="_Toc89096115"/>
+      <w:r>
+        <w:t>Conclusion</w:t>
+      </w:r>
+      <w:bookmarkEnd w:id="15"/>
+    </w:p>
+    <w:p>
+      <w:pPr>
+        <w:pStyle w:val="Heading1"/>
       </w:pPr>
     </w:p>
     <w:sectPr>
@@ -2401,6 +3739,56 @@
 </w:document>
 </file>
 
+<file path=word/endnotes.xml><?xml version="1.0" encoding="utf-8"?>
+<w:endnotes xmlns:wpc="http://schemas.microsoft.com/office/word/2010/wordprocessingCanvas" xmlns:mc="http://schemas.openxmlformats.org/markup-compatibility/2006" xmlns:o="urn:schemas-microsoft-com:office:office" xmlns:r="http://schemas.openxmlformats.org/officeDocument/2006/relationships" xmlns:m="http://schemas.openxmlformats.org/officeDocument/2006/math" xmlns:v="urn:schemas-microsoft-com:vml" xmlns:wp14="http://schemas.microsoft.com/office/word/2010/wordprocessingDrawing" xmlns:wp="http://schemas.openxmlformats.org/drawingml/2006/wordprocessingDrawing" xmlns:w10="urn:schemas-microsoft-com:office:word" xmlns:w="http://schemas.openxmlformats.org/wordprocessingml/2006/main" xmlns:w14="http://schemas.microsoft.com/office/word/2010/wordml" xmlns:w15="http://schemas.microsoft.com/office/word/2012/wordml" xmlns:wpg="http://schemas.microsoft.com/office/word/2010/wordprocessingGroup" xmlns:wpi="http://schemas.microsoft.com/office/word/2010/wordprocessingInk" xmlns:wne="http://schemas.microsoft.com/office/word/2006/wordml" xmlns:wps="http://schemas.microsoft.com/office/word/2010/wordprocessingShape" mc:Ignorable="w14 w15 wp14">
+  <w:endnote w:type="separator" w:id="-1">
+    <w:p>
+      <w:pPr>
+        <w:spacing w:after="0" w:line="240" w:lineRule="auto"/>
+      </w:pPr>
+      <w:r>
+        <w:separator/>
+      </w:r>
+    </w:p>
+  </w:endnote>
+  <w:endnote w:type="continuationSeparator" w:id="0">
+    <w:p>
+      <w:pPr>
+        <w:spacing w:after="0" w:line="240" w:lineRule="auto"/>
+      </w:pPr>
+      <w:r>
+        <w:continuationSeparator/>
+      </w:r>
+    </w:p>
+  </w:endnote>
+</w:endnotes>
+</file>
+
+<file path=word/footnotes.xml><?xml version="1.0" encoding="utf-8"?>
+<w:footnotes xmlns:wpc="http://schemas.microsoft.com/office/word/2010/wordprocessingCanvas" xmlns:mc="http://schemas.openxmlformats.org/markup-compatibility/2006" xmlns:o="urn:schemas-microsoft-com:office:office" xmlns:r="http://schemas.openxmlformats.org/officeDocument/2006/relationships" xmlns:m="http://schemas.openxmlformats.org/officeDocument/2006/math" xmlns:v="urn:schemas-microsoft-com:vml" xmlns:wp14="http://schemas.microsoft.com/office/word/2010/wordprocessingDrawing" xmlns:wp="http://schemas.openxmlformats.org/drawingml/2006/wordprocessingDrawing" xmlns:w10="urn:schemas-microsoft-com:office:word" xmlns:w="http://schemas.openxmlformats.org/wordprocessingml/2006/main" xmlns:w14="http://schemas.microsoft.com/office/word/2010/wordml" xmlns:w15="http://schemas.microsoft.com/office/word/2012/wordml" xmlns:wpg="http://schemas.microsoft.com/office/word/2010/wordprocessingGroup" xmlns:wpi="http://schemas.microsoft.com/office/word/2010/wordprocessingInk" xmlns:wne="http://schemas.microsoft.com/office/word/2006/wordml" xmlns:wps="http://schemas.microsoft.com/office/word/2010/wordprocessingShape" mc:Ignorable="w14 w15 wp14">
+  <w:footnote w:type="separator" w:id="-1">
+    <w:p>
+      <w:pPr>
+        <w:spacing w:after="0" w:line="240" w:lineRule="auto"/>
+      </w:pPr>
+      <w:r>
+        <w:separator/>
+      </w:r>
+    </w:p>
+  </w:footnote>
+  <w:footnote w:type="continuationSeparator" w:id="0">
+    <w:p>
+      <w:pPr>
+        <w:spacing w:after="0" w:line="240" w:lineRule="auto"/>
+      </w:pPr>
+      <w:r>
+        <w:continuationSeparator/>
+      </w:r>
+    </w:p>
+  </w:footnote>
+</w:footnotes>
+</file>
+
 <file path=word/numbering.xml><?xml version="1.0" encoding="utf-8"?>
 <w:numbering xmlns:wpc="http://schemas.microsoft.com/office/word/2010/wordprocessingCanvas" xmlns:mc="http://schemas.openxmlformats.org/markup-compatibility/2006" xmlns:o="urn:schemas-microsoft-com:office:office" xmlns:r="http://schemas.openxmlformats.org/officeDocument/2006/relationships" xmlns:m="http://schemas.openxmlformats.org/officeDocument/2006/math" xmlns:v="urn:schemas-microsoft-com:vml" xmlns:wp14="http://schemas.microsoft.com/office/word/2010/wordprocessingDrawing" xmlns:wp="http://schemas.openxmlformats.org/drawingml/2006/wordprocessingDrawing" xmlns:w10="urn:schemas-microsoft-com:office:word" xmlns:w="http://schemas.openxmlformats.org/wordprocessingml/2006/main" xmlns:w14="http://schemas.microsoft.com/office/word/2010/wordml" xmlns:w15="http://schemas.microsoft.com/office/word/2012/wordml" xmlns:wpg="http://schemas.microsoft.com/office/word/2010/wordprocessingGroup" xmlns:wpi="http://schemas.microsoft.com/office/word/2010/wordprocessingInk" xmlns:wne="http://schemas.microsoft.com/office/word/2006/wordml" xmlns:wps="http://schemas.microsoft.com/office/word/2010/wordprocessingShape" mc:Ignorable="w14 w15 wp14">
   <w:abstractNum w:abstractNumId="0" w15:restartNumberingAfterBreak="0">
@@ -2743,6 +4131,95 @@
     </w:lvl>
   </w:abstractNum>
   <w:abstractNum w:abstractNumId="3" w15:restartNumberingAfterBreak="0">
+    <w:nsid w:val="194A5736"/>
+    <w:multiLevelType w:val="hybridMultilevel"/>
+    <w:tmpl w:val="EED86B5E"/>
+    <w:lvl w:ilvl="0" w:tplc="9C52671C">
+      <w:start w:val="4"/>
+      <w:numFmt w:val="decimal"/>
+      <w:lvlText w:val="%1."/>
+      <w:lvlJc w:val="left"/>
+      <w:pPr>
+        <w:ind w:left="720" w:hanging="360"/>
+      </w:pPr>
+      <w:rPr>
+        <w:rFonts w:hint="default"/>
+      </w:rPr>
+    </w:lvl>
+    <w:lvl w:ilvl="1" w:tplc="04090019" w:tentative="1">
+      <w:start w:val="1"/>
+      <w:numFmt w:val="lowerLetter"/>
+      <w:lvlText w:val="%2."/>
+      <w:lvlJc w:val="left"/>
+      <w:pPr>
+        <w:ind w:left="1440" w:hanging="360"/>
+      </w:pPr>
+    </w:lvl>
+    <w:lvl w:ilvl="2" w:tplc="0409001B" w:tentative="1">
+      <w:start w:val="1"/>
+      <w:numFmt w:val="lowerRoman"/>
+      <w:lvlText w:val="%3."/>
+      <w:lvlJc w:val="right"/>
+      <w:pPr>
+        <w:ind w:left="2160" w:hanging="180"/>
+      </w:pPr>
+    </w:lvl>
+    <w:lvl w:ilvl="3" w:tplc="0409000F" w:tentative="1">
+      <w:start w:val="1"/>
+      <w:numFmt w:val="decimal"/>
+      <w:lvlText w:val="%4."/>
+      <w:lvlJc w:val="left"/>
+      <w:pPr>
+        <w:ind w:left="2880" w:hanging="360"/>
+      </w:pPr>
+    </w:lvl>
+    <w:lvl w:ilvl="4" w:tplc="04090019" w:tentative="1">
+      <w:start w:val="1"/>
+      <w:numFmt w:val="lowerLetter"/>
+      <w:lvlText w:val="%5."/>
+      <w:lvlJc w:val="left"/>
+      <w:pPr>
+        <w:ind w:left="3600" w:hanging="360"/>
+      </w:pPr>
+    </w:lvl>
+    <w:lvl w:ilvl="5" w:tplc="0409001B" w:tentative="1">
+      <w:start w:val="1"/>
+      <w:numFmt w:val="lowerRoman"/>
+      <w:lvlText w:val="%6."/>
+      <w:lvlJc w:val="right"/>
+      <w:pPr>
+        <w:ind w:left="4320" w:hanging="180"/>
+      </w:pPr>
+    </w:lvl>
+    <w:lvl w:ilvl="6" w:tplc="0409000F" w:tentative="1">
+      <w:start w:val="1"/>
+      <w:numFmt w:val="decimal"/>
+      <w:lvlText w:val="%7."/>
+      <w:lvlJc w:val="left"/>
+      <w:pPr>
+        <w:ind w:left="5040" w:hanging="360"/>
+      </w:pPr>
+    </w:lvl>
+    <w:lvl w:ilvl="7" w:tplc="04090019" w:tentative="1">
+      <w:start w:val="1"/>
+      <w:numFmt w:val="lowerLetter"/>
+      <w:lvlText w:val="%8."/>
+      <w:lvlJc w:val="left"/>
+      <w:pPr>
+        <w:ind w:left="5760" w:hanging="360"/>
+      </w:pPr>
+    </w:lvl>
+    <w:lvl w:ilvl="8" w:tplc="0409001B" w:tentative="1">
+      <w:start w:val="1"/>
+      <w:numFmt w:val="lowerRoman"/>
+      <w:lvlText w:val="%9."/>
+      <w:lvlJc w:val="right"/>
+      <w:pPr>
+        <w:ind w:left="6480" w:hanging="180"/>
+      </w:pPr>
+    </w:lvl>
+  </w:abstractNum>
+  <w:abstractNum w:abstractNumId="4" w15:restartNumberingAfterBreak="0">
     <w:nsid w:val="3CB821B1"/>
     <w:multiLevelType w:val="hybridMultilevel"/>
     <w:tmpl w:val="85324202"/>
@@ -2855,10 +4332,10 @@
       </w:rPr>
     </w:lvl>
   </w:abstractNum>
-  <w:abstractNum w:abstractNumId="4" w15:restartNumberingAfterBreak="0">
+  <w:abstractNum w:abstractNumId="5" w15:restartNumberingAfterBreak="0">
     <w:nsid w:val="3F8333B3"/>
     <w:multiLevelType w:val="hybridMultilevel"/>
-    <w:tmpl w:val="F23C7E2A"/>
+    <w:tmpl w:val="8454EE5E"/>
     <w:lvl w:ilvl="0" w:tplc="0409000F">
       <w:start w:val="1"/>
       <w:numFmt w:val="decimal"/>
@@ -2868,7 +4345,7 @@
         <w:ind w:left="720" w:hanging="360"/>
       </w:pPr>
     </w:lvl>
-    <w:lvl w:ilvl="1" w:tplc="04090019" w:tentative="1">
+    <w:lvl w:ilvl="1" w:tplc="04090019">
       <w:start w:val="1"/>
       <w:numFmt w:val="lowerLetter"/>
       <w:lvlText w:val="%2."/>
@@ -2941,7 +4418,7 @@
       </w:pPr>
     </w:lvl>
   </w:abstractNum>
-  <w:abstractNum w:abstractNumId="5" w15:restartNumberingAfterBreak="0">
+  <w:abstractNum w:abstractNumId="6" w15:restartNumberingAfterBreak="0">
     <w:nsid w:val="46C77595"/>
     <w:multiLevelType w:val="hybridMultilevel"/>
     <w:tmpl w:val="2CFAFF82"/>
@@ -3055,22 +4532,25 @@
     </w:lvl>
   </w:abstractNum>
   <w:num w:numId="1">
-    <w:abstractNumId w:val="3"/>
+    <w:abstractNumId w:val="4"/>
   </w:num>
   <w:num w:numId="2">
     <w:abstractNumId w:val="0"/>
   </w:num>
   <w:num w:numId="3">
-    <w:abstractNumId w:val="4"/>
+    <w:abstractNumId w:val="5"/>
   </w:num>
   <w:num w:numId="4">
     <w:abstractNumId w:val="1"/>
   </w:num>
   <w:num w:numId="5">
-    <w:abstractNumId w:val="5"/>
+    <w:abstractNumId w:val="6"/>
   </w:num>
   <w:num w:numId="6">
     <w:abstractNumId w:val="2"/>
+  </w:num>
+  <w:num w:numId="7">
+    <w:abstractNumId w:val="3"/>
   </w:num>
 </w:numbering>
 </file>
@@ -3706,541 +5186,89 @@
       <w:sz w:val="22"/>
     </w:rPr>
   </w:style>
-</w:styles>
-</file>
-
-<file path=word/glossary/document.xml><?xml version="1.0" encoding="utf-8"?>
-<w:glossaryDocument xmlns:wpc="http://schemas.microsoft.com/office/word/2010/wordprocessingCanvas" xmlns:mc="http://schemas.openxmlformats.org/markup-compatibility/2006" xmlns:o="urn:schemas-microsoft-com:office:office" xmlns:r="http://schemas.openxmlformats.org/officeDocument/2006/relationships" xmlns:m="http://schemas.openxmlformats.org/officeDocument/2006/math" xmlns:v="urn:schemas-microsoft-com:vml" xmlns:wp14="http://schemas.microsoft.com/office/word/2010/wordprocessingDrawing" xmlns:wp="http://schemas.openxmlformats.org/drawingml/2006/wordprocessingDrawing" xmlns:w10="urn:schemas-microsoft-com:office:word" xmlns:w="http://schemas.openxmlformats.org/wordprocessingml/2006/main" xmlns:w14="http://schemas.microsoft.com/office/word/2010/wordml" xmlns:w15="http://schemas.microsoft.com/office/word/2012/wordml" xmlns:wpg="http://schemas.microsoft.com/office/word/2010/wordprocessingGroup" xmlns:wpi="http://schemas.microsoft.com/office/word/2010/wordprocessingInk" xmlns:wne="http://schemas.microsoft.com/office/word/2006/wordml" xmlns:wps="http://schemas.microsoft.com/office/word/2010/wordprocessingShape" mc:Ignorable="w14 w15 wp14"/>
-</file>
-
-<file path=word/glossary/fontTable.xml><?xml version="1.0" encoding="utf-8"?>
-<w:fonts xmlns:mc="http://schemas.openxmlformats.org/markup-compatibility/2006" xmlns:r="http://schemas.openxmlformats.org/officeDocument/2006/relationships" xmlns:w="http://schemas.openxmlformats.org/wordprocessingml/2006/main" xmlns:w14="http://schemas.microsoft.com/office/word/2010/wordml" xmlns:w15="http://schemas.microsoft.com/office/word/2012/wordml" mc:Ignorable="w14 w15">
-  <w:font w:name="Symbol">
-    <w:panose1 w:val="05050102010706020507"/>
-    <w:charset w:val="02"/>
-    <w:family w:val="roman"/>
-    <w:pitch w:val="variable"/>
-    <w:sig w:usb0="00000000" w:usb1="10000000" w:usb2="00000000" w:usb3="00000000" w:csb0="80000000" w:csb1="00000000"/>
-  </w:font>
-  <w:font w:name="Times New Roman">
-    <w:panose1 w:val="02020603050405020304"/>
-    <w:charset w:val="00"/>
-    <w:family w:val="roman"/>
-    <w:pitch w:val="variable"/>
-    <w:sig w:usb0="20002A87" w:usb1="80000000" w:usb2="00000008" w:usb3="00000000" w:csb0="000001FF" w:csb1="00000000"/>
-  </w:font>
-  <w:font w:name="Courier New">
-    <w:panose1 w:val="02070309020205020404"/>
-    <w:charset w:val="00"/>
-    <w:family w:val="modern"/>
-    <w:pitch w:val="fixed"/>
-    <w:sig w:usb0="20002A87" w:usb1="80000000" w:usb2="00000008" w:usb3="00000000" w:csb0="000001FF" w:csb1="00000000"/>
-  </w:font>
-  <w:font w:name="Wingdings">
-    <w:panose1 w:val="00000000000000000000"/>
-    <w:charset w:val="02"/>
-    <w:family w:val="auto"/>
-    <w:pitch w:val="variable"/>
-    <w:sig w:usb0="00000000" w:usb1="10000000" w:usb2="00000000" w:usb3="00000000" w:csb0="80000000" w:csb1="00000000"/>
-  </w:font>
-  <w:font w:name="Calibri">
-    <w:altName w:val="Times New Roman"/>
-    <w:panose1 w:val="00000000000000000000"/>
-    <w:charset w:val="00"/>
-    <w:family w:val="roman"/>
-    <w:notTrueType/>
-    <w:pitch w:val="default"/>
-  </w:font>
-  <w:font w:name="Calibri Light">
-    <w:panose1 w:val="020F0302020204030204"/>
-    <w:charset w:val="00"/>
-    <w:family w:val="swiss"/>
-    <w:pitch w:val="variable"/>
-    <w:sig w:usb0="A00002EF" w:usb1="4000207B" w:usb2="00000000" w:usb3="00000000" w:csb0="0000019F" w:csb1="00000000"/>
-  </w:font>
-</w:fonts>
-</file>
-
-<file path=word/glossary/settings.xml><?xml version="1.0" encoding="utf-8"?>
-<w:settings xmlns:mc="http://schemas.openxmlformats.org/markup-compatibility/2006" xmlns:o="urn:schemas-microsoft-com:office:office" xmlns:r="http://schemas.openxmlformats.org/officeDocument/2006/relationships" xmlns:m="http://schemas.openxmlformats.org/officeDocument/2006/math" xmlns:v="urn:schemas-microsoft-com:vml" xmlns:w10="urn:schemas-microsoft-com:office:word" xmlns:w="http://schemas.openxmlformats.org/wordprocessingml/2006/main" xmlns:w14="http://schemas.microsoft.com/office/word/2010/wordml" xmlns:w15="http://schemas.microsoft.com/office/word/2012/wordml" xmlns:sl="http://schemas.openxmlformats.org/schemaLibrary/2006/main" mc:Ignorable="w14 w15">
-  <w:view w:val="normal"/>
-  <w:defaultTabStop w:val="720"/>
-  <w:characterSpacingControl w:val="doNotCompress"/>
-  <w:compat>
-    <w:useFELayout/>
-    <w:compatSetting w:name="compatibilityMode" w:uri="http://schemas.microsoft.com/office/word" w:val="15"/>
-    <w:compatSetting w:name="overrideTableStyleFontSizeAndJustification" w:uri="http://schemas.microsoft.com/office/word" w:val="1"/>
-    <w:compatSetting w:name="enableOpenTypeFeatures" w:uri="http://schemas.microsoft.com/office/word" w:val="1"/>
-    <w:compatSetting w:name="doNotFlipMirrorIndents" w:uri="http://schemas.microsoft.com/office/word" w:val="1"/>
-    <w:compatSetting w:name="differentiateMultirowTableHeaders" w:uri="http://schemas.microsoft.com/office/word" w:val="1"/>
-  </w:compat>
-  <w:rsids>
-    <w:rsidRoot w:val="0004516F"/>
-    <w:rsid w:val="0004516F"/>
-    <w:rsid w:val="00A42620"/>
-  </w:rsids>
-  <m:mathPr>
-    <m:mathFont m:val="Cambria Math"/>
-    <m:brkBin m:val="before"/>
-    <m:brkBinSub m:val="--"/>
-    <m:smallFrac m:val="0"/>
-    <m:dispDef/>
-    <m:lMargin m:val="0"/>
-    <m:rMargin m:val="0"/>
-    <m:defJc m:val="centerGroup"/>
-    <m:wrapIndent m:val="1440"/>
-    <m:intLim m:val="subSup"/>
-    <m:naryLim m:val="undOvr"/>
-  </m:mathPr>
-  <w:themeFontLang w:val="en-US" w:eastAsia="x-none" w:bidi="x-none"/>
-  <w:clrSchemeMapping w:bg1="light1" w:t1="dark1" w:bg2="light2" w:t2="dark2" w:accent1="accent1" w:accent2="accent2" w:accent3="accent3" w:accent4="accent4" w:accent5="accent5" w:accent6="accent6" w:hyperlink="hyperlink" w:followedHyperlink="followedHyperlink"/>
-  <w:decimalSymbol w:val="."/>
-  <w:listSeparator w:val=","/>
-  <w15:chartTrackingRefBased/>
-</w:settings>
-</file>
-
-<file path=word/glossary/styles.xml><?xml version="1.0" encoding="utf-8"?>
-<w:styles xmlns:mc="http://schemas.openxmlformats.org/markup-compatibility/2006" xmlns:r="http://schemas.openxmlformats.org/officeDocument/2006/relationships" xmlns:w="http://schemas.openxmlformats.org/wordprocessingml/2006/main" xmlns:w14="http://schemas.microsoft.com/office/word/2010/wordml" xmlns:w15="http://schemas.microsoft.com/office/word/2012/wordml" mc:Ignorable="w14 w15">
-  <w:docDefaults>
-    <w:rPrDefault>
-      <w:rPr>
-        <w:rFonts w:asciiTheme="minorHAnsi" w:eastAsiaTheme="minorEastAsia" w:hAnsiTheme="minorHAnsi" w:cstheme="minorBidi"/>
-        <w:sz w:val="22"/>
-        <w:szCs w:val="22"/>
-        <w:lang w:val="en-US" w:eastAsia="en-US" w:bidi="ar-SA"/>
-      </w:rPr>
-    </w:rPrDefault>
-    <w:pPrDefault>
-      <w:pPr>
-        <w:spacing w:after="160" w:line="259" w:lineRule="auto"/>
-      </w:pPr>
-    </w:pPrDefault>
-  </w:docDefaults>
-  <w:latentStyles w:defLockedState="0" w:defUIPriority="99" w:defSemiHidden="0" w:defUnhideWhenUsed="0" w:defQFormat="0" w:count="371">
-    <w:lsdException w:name="Normal" w:uiPriority="0" w:qFormat="1"/>
-    <w:lsdException w:name="heading 1" w:uiPriority="9" w:qFormat="1"/>
-    <w:lsdException w:name="heading 2" w:semiHidden="1" w:uiPriority="9" w:unhideWhenUsed="1" w:qFormat="1"/>
-    <w:lsdException w:name="heading 3" w:semiHidden="1" w:uiPriority="9" w:unhideWhenUsed="1" w:qFormat="1"/>
-    <w:lsdException w:name="heading 4" w:semiHidden="1" w:uiPriority="9" w:unhideWhenUsed="1" w:qFormat="1"/>
-    <w:lsdException w:name="heading 5" w:semiHidden="1" w:uiPriority="9" w:unhideWhenUsed="1" w:qFormat="1"/>
-    <w:lsdException w:name="heading 6" w:semiHidden="1" w:uiPriority="9" w:unhideWhenUsed="1" w:qFormat="1"/>
-    <w:lsdException w:name="heading 7" w:semiHidden="1" w:uiPriority="9" w:unhideWhenUsed="1" w:qFormat="1"/>
-    <w:lsdException w:name="heading 8" w:semiHidden="1" w:uiPriority="9" w:unhideWhenUsed="1" w:qFormat="1"/>
-    <w:lsdException w:name="heading 9" w:semiHidden="1" w:uiPriority="9" w:unhideWhenUsed="1" w:qFormat="1"/>
-    <w:lsdException w:name="index 1" w:semiHidden="1" w:unhideWhenUsed="1"/>
-    <w:lsdException w:name="index 2" w:semiHidden="1" w:unhideWhenUsed="1"/>
-    <w:lsdException w:name="index 3" w:semiHidden="1" w:unhideWhenUsed="1"/>
-    <w:lsdException w:name="index 4" w:semiHidden="1" w:unhideWhenUsed="1"/>
-    <w:lsdException w:name="index 5" w:semiHidden="1" w:unhideWhenUsed="1"/>
-    <w:lsdException w:name="index 6" w:semiHidden="1" w:unhideWhenUsed="1"/>
-    <w:lsdException w:name="index 7" w:semiHidden="1" w:unhideWhenUsed="1"/>
-    <w:lsdException w:name="index 8" w:semiHidden="1" w:unhideWhenUsed="1"/>
-    <w:lsdException w:name="index 9" w:semiHidden="1" w:unhideWhenUsed="1"/>
-    <w:lsdException w:name="toc 1" w:semiHidden="1" w:uiPriority="39" w:unhideWhenUsed="1"/>
-    <w:lsdException w:name="toc 2" w:semiHidden="1" w:uiPriority="39" w:unhideWhenUsed="1"/>
-    <w:lsdException w:name="toc 3" w:semiHidden="1" w:uiPriority="39" w:unhideWhenUsed="1"/>
-    <w:lsdException w:name="toc 4" w:semiHidden="1" w:uiPriority="39" w:unhideWhenUsed="1"/>
-    <w:lsdException w:name="toc 5" w:semiHidden="1" w:uiPriority="39" w:unhideWhenUsed="1"/>
-    <w:lsdException w:name="toc 6" w:semiHidden="1" w:uiPriority="39" w:unhideWhenUsed="1"/>
-    <w:lsdException w:name="toc 7" w:semiHidden="1" w:uiPriority="39" w:unhideWhenUsed="1"/>
-    <w:lsdException w:name="toc 8" w:semiHidden="1" w:uiPriority="39" w:unhideWhenUsed="1"/>
-    <w:lsdException w:name="toc 9" w:semiHidden="1" w:uiPriority="39" w:unhideWhenUsed="1"/>
-    <w:lsdException w:name="Normal Indent" w:semiHidden="1" w:unhideWhenUsed="1"/>
-    <w:lsdException w:name="footnote text" w:semiHidden="1" w:unhideWhenUsed="1"/>
-    <w:lsdException w:name="annotation text" w:semiHidden="1" w:unhideWhenUsed="1"/>
-    <w:lsdException w:name="header" w:semiHidden="1" w:unhideWhenUsed="1"/>
-    <w:lsdException w:name="footer" w:semiHidden="1" w:unhideWhenUsed="1"/>
-    <w:lsdException w:name="index heading" w:semiHidden="1" w:unhideWhenUsed="1"/>
-    <w:lsdException w:name="caption" w:semiHidden="1" w:uiPriority="35" w:unhideWhenUsed="1" w:qFormat="1"/>
-    <w:lsdException w:name="table of figures" w:semiHidden="1" w:unhideWhenUsed="1"/>
-    <w:lsdException w:name="envelope address" w:semiHidden="1" w:unhideWhenUsed="1"/>
-    <w:lsdException w:name="envelope return" w:semiHidden="1" w:unhideWhenUsed="1"/>
-    <w:lsdException w:name="footnote reference" w:semiHidden="1" w:unhideWhenUsed="1"/>
-    <w:lsdException w:name="annotation reference" w:semiHidden="1" w:unhideWhenUsed="1"/>
-    <w:lsdException w:name="line number" w:semiHidden="1" w:unhideWhenUsed="1"/>
-    <w:lsdException w:name="page number" w:semiHidden="1" w:unhideWhenUsed="1"/>
-    <w:lsdException w:name="endnote reference" w:semiHidden="1" w:unhideWhenUsed="1"/>
-    <w:lsdException w:name="endnote text" w:semiHidden="1" w:unhideWhenUsed="1"/>
-    <w:lsdException w:name="table of authorities" w:semiHidden="1" w:unhideWhenUsed="1"/>
-    <w:lsdException w:name="macro" w:semiHidden="1" w:unhideWhenUsed="1"/>
-    <w:lsdException w:name="toa heading" w:semiHidden="1" w:unhideWhenUsed="1"/>
-    <w:lsdException w:name="List" w:semiHidden="1" w:unhideWhenUsed="1"/>
-    <w:lsdException w:name="List Bullet" w:semiHidden="1" w:unhideWhenUsed="1"/>
-    <w:lsdException w:name="List Number" w:semiHidden="1" w:unhideWhenUsed="1"/>
-    <w:lsdException w:name="List 2" w:semiHidden="1" w:unhideWhenUsed="1"/>
-    <w:lsdException w:name="List 3" w:semiHidden="1" w:unhideWhenUsed="1"/>
-    <w:lsdException w:name="List 4" w:semiHidden="1" w:unhideWhenUsed="1"/>
-    <w:lsdException w:name="List 5" w:semiHidden="1" w:unhideWhenUsed="1"/>
-    <w:lsdException w:name="List Bullet 2" w:semiHidden="1" w:unhideWhenUsed="1"/>
-    <w:lsdException w:name="List Bullet 3" w:semiHidden="1" w:unhideWhenUsed="1"/>
-    <w:lsdException w:name="List Bullet 4" w:semiHidden="1" w:unhideWhenUsed="1"/>
-    <w:lsdException w:name="List Bullet 5" w:semiHidden="1" w:unhideWhenUsed="1"/>
-    <w:lsdException w:name="List Number 2" w:semiHidden="1" w:unhideWhenUsed="1"/>
-    <w:lsdException w:name="List Number 3" w:semiHidden="1" w:unhideWhenUsed="1"/>
-    <w:lsdException w:name="List Number 4" w:semiHidden="1" w:unhideWhenUsed="1"/>
-    <w:lsdException w:name="List Number 5" w:semiHidden="1" w:unhideWhenUsed="1"/>
-    <w:lsdException w:name="Title" w:uiPriority="10" w:qFormat="1"/>
-    <w:lsdException w:name="Closing" w:semiHidden="1" w:unhideWhenUsed="1"/>
-    <w:lsdException w:name="Signature" w:semiHidden="1" w:unhideWhenUsed="1"/>
-    <w:lsdException w:name="Default Paragraph Font" w:semiHidden="1" w:uiPriority="1" w:unhideWhenUsed="1"/>
-    <w:lsdException w:name="Body Text" w:semiHidden="1" w:unhideWhenUsed="1"/>
-    <w:lsdException w:name="Body Text Indent" w:semiHidden="1" w:unhideWhenUsed="1"/>
-    <w:lsdException w:name="List Continue" w:semiHidden="1" w:unhideWhenUsed="1"/>
-    <w:lsdException w:name="List Continue 2" w:semiHidden="1" w:unhideWhenUsed="1"/>
-    <w:lsdException w:name="List Continue 3" w:semiHidden="1" w:unhideWhenUsed="1"/>
-    <w:lsdException w:name="List Continue 4" w:semiHidden="1" w:unhideWhenUsed="1"/>
-    <w:lsdException w:name="List Continue 5" w:semiHidden="1" w:unhideWhenUsed="1"/>
-    <w:lsdException w:name="Message Header" w:semiHidden="1" w:unhideWhenUsed="1"/>
-    <w:lsdException w:name="Subtitle" w:uiPriority="11" w:qFormat="1"/>
-    <w:lsdException w:name="Salutation" w:semiHidden="1" w:unhideWhenUsed="1"/>
-    <w:lsdException w:name="Date" w:semiHidden="1" w:unhideWhenUsed="1"/>
-    <w:lsdException w:name="Body Text First Indent" w:semiHidden="1" w:unhideWhenUsed="1"/>
-    <w:lsdException w:name="Body Text First Indent 2" w:semiHidden="1" w:unhideWhenUsed="1"/>
-    <w:lsdException w:name="Note Heading" w:semiHidden="1" w:unhideWhenUsed="1"/>
-    <w:lsdException w:name="Body Text 2" w:semiHidden="1" w:unhideWhenUsed="1"/>
-    <w:lsdException w:name="Body Text 3" w:semiHidden="1" w:unhideWhenUsed="1"/>
-    <w:lsdException w:name="Body Text Indent 2" w:semiHidden="1" w:unhideWhenUsed="1"/>
-    <w:lsdException w:name="Body Text Indent 3" w:semiHidden="1" w:unhideWhenUsed="1"/>
-    <w:lsdException w:name="Block Text" w:semiHidden="1" w:unhideWhenUsed="1"/>
-    <w:lsdException w:name="Hyperlink" w:semiHidden="1" w:unhideWhenUsed="1"/>
-    <w:lsdException w:name="FollowedHyperlink" w:semiHidden="1" w:unhideWhenUsed="1"/>
-    <w:lsdException w:name="Strong" w:uiPriority="22" w:qFormat="1"/>
-    <w:lsdException w:name="Emphasis" w:uiPriority="20" w:qFormat="1"/>
-    <w:lsdException w:name="Document Map" w:semiHidden="1" w:unhideWhenUsed="1"/>
-    <w:lsdException w:name="Plain Text" w:semiHidden="1" w:unhideWhenUsed="1"/>
-    <w:lsdException w:name="E-mail Signature" w:semiHidden="1" w:unhideWhenUsed="1"/>
-    <w:lsdException w:name="HTML Top of Form" w:semiHidden="1" w:unhideWhenUsed="1"/>
-    <w:lsdException w:name="HTML Bottom of Form" w:semiHidden="1" w:unhideWhenUsed="1"/>
-    <w:lsdException w:name="Normal (Web)" w:semiHidden="1" w:unhideWhenUsed="1"/>
-    <w:lsdException w:name="HTML Acronym" w:semiHidden="1" w:unhideWhenUsed="1"/>
-    <w:lsdException w:name="HTML Address" w:semiHidden="1" w:unhideWhenUsed="1"/>
-    <w:lsdException w:name="HTML Cite" w:semiHidden="1" w:unhideWhenUsed="1"/>
-    <w:lsdException w:name="HTML Code" w:semiHidden="1" w:unhideWhenUsed="1"/>
-    <w:lsdException w:name="HTML Definition" w:semiHidden="1" w:unhideWhenUsed="1"/>
-    <w:lsdException w:name="HTML Keyboard" w:semiHidden="1" w:unhideWhenUsed="1"/>
-    <w:lsdException w:name="HTML Preformatted" w:semiHidden="1" w:unhideWhenUsed="1"/>
-    <w:lsdException w:name="HTML Sample" w:semiHidden="1" w:unhideWhenUsed="1"/>
-    <w:lsdException w:name="HTML Typewriter" w:semiHidden="1" w:unhideWhenUsed="1"/>
-    <w:lsdException w:name="HTML Variable" w:semiHidden="1" w:unhideWhenUsed="1"/>
-    <w:lsdException w:name="Normal Table" w:semiHidden="1" w:unhideWhenUsed="1"/>
-    <w:lsdException w:name="annotation subject" w:semiHidden="1" w:unhideWhenUsed="1"/>
-    <w:lsdException w:name="No List" w:semiHidden="1" w:unhideWhenUsed="1"/>
-    <w:lsdException w:name="Outline List 1" w:semiHidden="1" w:unhideWhenUsed="1"/>
-    <w:lsdException w:name="Outline List 2" w:semiHidden="1" w:unhideWhenUsed="1"/>
-    <w:lsdException w:name="Outline List 3" w:semiHidden="1" w:unhideWhenUsed="1"/>
-    <w:lsdException w:name="Table Simple 1" w:semiHidden="1" w:unhideWhenUsed="1"/>
-    <w:lsdException w:name="Table Simple 2" w:semiHidden="1" w:unhideWhenUsed="1"/>
-    <w:lsdException w:name="Table Simple 3" w:semiHidden="1" w:unhideWhenUsed="1"/>
-    <w:lsdException w:name="Table Classic 1" w:semiHidden="1" w:unhideWhenUsed="1"/>
-    <w:lsdException w:name="Table Classic 2" w:semiHidden="1" w:unhideWhenUsed="1"/>
-    <w:lsdException w:name="Table Classic 3" w:semiHidden="1" w:unhideWhenUsed="1"/>
-    <w:lsdException w:name="Table Classic 4" w:semiHidden="1" w:unhideWhenUsed="1"/>
-    <w:lsdException w:name="Table Colorful 1" w:semiHidden="1" w:unhideWhenUsed="1"/>
-    <w:lsdException w:name="Table Colorful 2" w:semiHidden="1" w:unhideWhenUsed="1"/>
-    <w:lsdException w:name="Table Colorful 3" w:semiHidden="1" w:unhideWhenUsed="1"/>
-    <w:lsdException w:name="Table Columns 1" w:semiHidden="1" w:unhideWhenUsed="1"/>
-    <w:lsdException w:name="Table Columns 2" w:semiHidden="1" w:unhideWhenUsed="1"/>
-    <w:lsdException w:name="Table Columns 3" w:semiHidden="1" w:unhideWhenUsed="1"/>
-    <w:lsdException w:name="Table Columns 4" w:semiHidden="1" w:unhideWhenUsed="1"/>
-    <w:lsdException w:name="Table Columns 5" w:semiHidden="1" w:unhideWhenUsed="1"/>
-    <w:lsdException w:name="Table Grid 1" w:semiHidden="1" w:unhideWhenUsed="1"/>
-    <w:lsdException w:name="Table Grid 2" w:semiHidden="1" w:unhideWhenUsed="1"/>
-    <w:lsdException w:name="Table Grid 3" w:semiHidden="1" w:unhideWhenUsed="1"/>
-    <w:lsdException w:name="Table Grid 4" w:semiHidden="1" w:unhideWhenUsed="1"/>
-    <w:lsdException w:name="Table Grid 5" w:semiHidden="1" w:unhideWhenUsed="1"/>
-    <w:lsdException w:name="Table Grid 6" w:semiHidden="1" w:unhideWhenUsed="1"/>
-    <w:lsdException w:name="Table Grid 7" w:semiHidden="1" w:unhideWhenUsed="1"/>
-    <w:lsdException w:name="Table Grid 8" w:semiHidden="1" w:unhideWhenUsed="1"/>
-    <w:lsdException w:name="Table List 1" w:semiHidden="1" w:unhideWhenUsed="1"/>
-    <w:lsdException w:name="Table List 2" w:semiHidden="1" w:unhideWhenUsed="1"/>
-    <w:lsdException w:name="Table List 3" w:semiHidden="1" w:unhideWhenUsed="1"/>
-    <w:lsdException w:name="Table List 4" w:semiHidden="1" w:unhideWhenUsed="1"/>
-    <w:lsdException w:name="Table List 5" w:semiHidden="1" w:unhideWhenUsed="1"/>
-    <w:lsdException w:name="Table List 6" w:semiHidden="1" w:unhideWhenUsed="1"/>
-    <w:lsdException w:name="Table List 7" w:semiHidden="1" w:unhideWhenUsed="1"/>
-    <w:lsdException w:name="Table List 8" w:semiHidden="1" w:unhideWhenUsed="1"/>
-    <w:lsdException w:name="Table 3D effects 1" w:semiHidden="1" w:unhideWhenUsed="1"/>
-    <w:lsdException w:name="Table 3D effects 2" w:semiHidden="1" w:unhideWhenUsed="1"/>
-    <w:lsdException w:name="Table 3D effects 3" w:semiHidden="1" w:unhideWhenUsed="1"/>
-    <w:lsdException w:name="Table Contemporary" w:semiHidden="1" w:unhideWhenUsed="1"/>
-    <w:lsdException w:name="Table Elegant" w:semiHidden="1" w:unhideWhenUsed="1"/>
-    <w:lsdException w:name="Table Professional" w:semiHidden="1" w:unhideWhenUsed="1"/>
-    <w:lsdException w:name="Table Subtle 1" w:semiHidden="1" w:unhideWhenUsed="1"/>
-    <w:lsdException w:name="Table Subtle 2" w:semiHidden="1" w:unhideWhenUsed="1"/>
-    <w:lsdException w:name="Table Web 1" w:semiHidden="1" w:unhideWhenUsed="1"/>
-    <w:lsdException w:name="Table Web 2" w:semiHidden="1" w:unhideWhenUsed="1"/>
-    <w:lsdException w:name="Table Web 3" w:semiHidden="1" w:unhideWhenUsed="1"/>
-    <w:lsdException w:name="Balloon Text" w:semiHidden="1" w:unhideWhenUsed="1"/>
-    <w:lsdException w:name="Table Grid" w:uiPriority="39"/>
-    <w:lsdException w:name="Table Theme" w:semiHidden="1" w:unhideWhenUsed="1"/>
-    <w:lsdException w:name="Placeholder Text" w:semiHidden="1"/>
-    <w:lsdException w:name="No Spacing" w:uiPriority="1" w:qFormat="1"/>
-    <w:lsdException w:name="Light Shading" w:uiPriority="60"/>
-    <w:lsdException w:name="Light List" w:uiPriority="61"/>
-    <w:lsdException w:name="Light Grid" w:uiPriority="62"/>
-    <w:lsdException w:name="Medium Shading 1" w:uiPriority="63"/>
-    <w:lsdException w:name="Medium Shading 2" w:uiPriority="64"/>
-    <w:lsdException w:name="Medium List 1" w:uiPriority="65"/>
-    <w:lsdException w:name="Medium List 2" w:uiPriority="66"/>
-    <w:lsdException w:name="Medium Grid 1" w:uiPriority="67"/>
-    <w:lsdException w:name="Medium Grid 2" w:uiPriority="68"/>
-    <w:lsdException w:name="Medium Grid 3" w:uiPriority="69"/>
-    <w:lsdException w:name="Dark List" w:uiPriority="70"/>
-    <w:lsdException w:name="Colorful Shading" w:uiPriority="71"/>
-    <w:lsdException w:name="Colorful List" w:uiPriority="72"/>
-    <w:lsdException w:name="Colorful Grid" w:uiPriority="73"/>
-    <w:lsdException w:name="Light Shading Accent 1" w:uiPriority="60"/>
-    <w:lsdException w:name="Light List Accent 1" w:uiPriority="61"/>
-    <w:lsdException w:name="Light Grid Accent 1" w:uiPriority="62"/>
-    <w:lsdException w:name="Medium Shading 1 Accent 1" w:uiPriority="63"/>
-    <w:lsdException w:name="Medium Shading 2 Accent 1" w:uiPriority="64"/>
-    <w:lsdException w:name="Medium List 1 Accent 1" w:uiPriority="65"/>
-    <w:lsdException w:name="Revision" w:semiHidden="1"/>
-    <w:lsdException w:name="List Paragraph" w:uiPriority="34" w:qFormat="1"/>
-    <w:lsdException w:name="Quote" w:uiPriority="29" w:qFormat="1"/>
-    <w:lsdException w:name="Intense Quote" w:uiPriority="30" w:qFormat="1"/>
-    <w:lsdException w:name="Medium List 2 Accent 1" w:uiPriority="66"/>
-    <w:lsdException w:name="Medium Grid 1 Accent 1" w:uiPriority="67"/>
-    <w:lsdException w:name="Medium Grid 2 Accent 1" w:uiPriority="68"/>
-    <w:lsdException w:name="Medium Grid 3 Accent 1" w:uiPriority="69"/>
-    <w:lsdException w:name="Dark List Accent 1" w:uiPriority="70"/>
-    <w:lsdException w:name="Colorful Shading Accent 1" w:uiPriority="71"/>
-    <w:lsdException w:name="Colorful List Accent 1" w:uiPriority="72"/>
-    <w:lsdException w:name="Colorful Grid Accent 1" w:uiPriority="73"/>
-    <w:lsdException w:name="Light Shading Accent 2" w:uiPriority="60"/>
-    <w:lsdException w:name="Light List Accent 2" w:uiPriority="61"/>
-    <w:lsdException w:name="Light Grid Accent 2" w:uiPriority="62"/>
-    <w:lsdException w:name="Medium Shading 1 Accent 2" w:uiPriority="63"/>
-    <w:lsdException w:name="Medium Shading 2 Accent 2" w:uiPriority="64"/>
-    <w:lsdException w:name="Medium List 1 Accent 2" w:uiPriority="65"/>
-    <w:lsdException w:name="Medium List 2 Accent 2" w:uiPriority="66"/>
-    <w:lsdException w:name="Medium Grid 1 Accent 2" w:uiPriority="67"/>
-    <w:lsdException w:name="Medium Grid 2 Accent 2" w:uiPriority="68"/>
-    <w:lsdException w:name="Medium Grid 3 Accent 2" w:uiPriority="69"/>
-    <w:lsdException w:name="Dark List Accent 2" w:uiPriority="70"/>
-    <w:lsdException w:name="Colorful Shading Accent 2" w:uiPriority="71"/>
-    <w:lsdException w:name="Colorful List Accent 2" w:uiPriority="72"/>
-    <w:lsdException w:name="Colorful Grid Accent 2" w:uiPriority="73"/>
-    <w:lsdException w:name="Light Shading Accent 3" w:uiPriority="60"/>
-    <w:lsdException w:name="Light List Accent 3" w:uiPriority="61"/>
-    <w:lsdException w:name="Light Grid Accent 3" w:uiPriority="62"/>
-    <w:lsdException w:name="Medium Shading 1 Accent 3" w:uiPriority="63"/>
-    <w:lsdException w:name="Medium Shading 2 Accent 3" w:uiPriority="64"/>
-    <w:lsdException w:name="Medium List 1 Accent 3" w:uiPriority="65"/>
-    <w:lsdException w:name="Medium List 2 Accent 3" w:uiPriority="66"/>
-    <w:lsdException w:name="Medium Grid 1 Accent 3" w:uiPriority="67"/>
-    <w:lsdException w:name="Medium Grid 2 Accent 3" w:uiPriority="68"/>
-    <w:lsdException w:name="Medium Grid 3 Accent 3" w:uiPriority="69"/>
-    <w:lsdException w:name="Dark List Accent 3" w:uiPriority="70"/>
-    <w:lsdException w:name="Colorful Shading Accent 3" w:uiPriority="71"/>
-    <w:lsdException w:name="Colorful List Accent 3" w:uiPriority="72"/>
-    <w:lsdException w:name="Colorful Grid Accent 3" w:uiPriority="73"/>
-    <w:lsdException w:name="Light Shading Accent 4" w:uiPriority="60"/>
-    <w:lsdException w:name="Light List Accent 4" w:uiPriority="61"/>
-    <w:lsdException w:name="Light Grid Accent 4" w:uiPriority="62"/>
-    <w:lsdException w:name="Medium Shading 1 Accent 4" w:uiPriority="63"/>
-    <w:lsdException w:name="Medium Shading 2 Accent 4" w:uiPriority="64"/>
-    <w:lsdException w:name="Medium List 1 Accent 4" w:uiPriority="65"/>
-    <w:lsdException w:name="Medium List 2 Accent 4" w:uiPriority="66"/>
-    <w:lsdException w:name="Medium Grid 1 Accent 4" w:uiPriority="67"/>
-    <w:lsdException w:name="Medium Grid 2 Accent 4" w:uiPriority="68"/>
-    <w:lsdException w:name="Medium Grid 3 Accent 4" w:uiPriority="69"/>
-    <w:lsdException w:name="Dark List Accent 4" w:uiPriority="70"/>
-    <w:lsdException w:name="Colorful Shading Accent 4" w:uiPriority="71"/>
-    <w:lsdException w:name="Colorful List Accent 4" w:uiPriority="72"/>
-    <w:lsdException w:name="Colorful Grid Accent 4" w:uiPriority="73"/>
-    <w:lsdException w:name="Light Shading Accent 5" w:uiPriority="60"/>
-    <w:lsdException w:name="Light List Accent 5" w:uiPriority="61"/>
-    <w:lsdException w:name="Light Grid Accent 5" w:uiPriority="62"/>
-    <w:lsdException w:name="Medium Shading 1 Accent 5" w:uiPriority="63"/>
-    <w:lsdException w:name="Medium Shading 2 Accent 5" w:uiPriority="64"/>
-    <w:lsdException w:name="Medium List 1 Accent 5" w:uiPriority="65"/>
-    <w:lsdException w:name="Medium List 2 Accent 5" w:uiPriority="66"/>
-    <w:lsdException w:name="Medium Grid 1 Accent 5" w:uiPriority="67"/>
-    <w:lsdException w:name="Medium Grid 2 Accent 5" w:uiPriority="68"/>
-    <w:lsdException w:name="Medium Grid 3 Accent 5" w:uiPriority="69"/>
-    <w:lsdException w:name="Dark List Accent 5" w:uiPriority="70"/>
-    <w:lsdException w:name="Colorful Shading Accent 5" w:uiPriority="71"/>
-    <w:lsdException w:name="Colorful List Accent 5" w:uiPriority="72"/>
-    <w:lsdException w:name="Colorful Grid Accent 5" w:uiPriority="73"/>
-    <w:lsdException w:name="Light Shading Accent 6" w:uiPriority="60"/>
-    <w:lsdException w:name="Light List Accent 6" w:uiPriority="61"/>
-    <w:lsdException w:name="Light Grid Accent 6" w:uiPriority="62"/>
-    <w:lsdException w:name="Medium Shading 1 Accent 6" w:uiPriority="63"/>
-    <w:lsdException w:name="Medium Shading 2 Accent 6" w:uiPriority="64"/>
-    <w:lsdException w:name="Medium List 1 Accent 6" w:uiPriority="65"/>
-    <w:lsdException w:name="Medium List 2 Accent 6" w:uiPriority="66"/>
-    <w:lsdException w:name="Medium Grid 1 Accent 6" w:uiPriority="67"/>
-    <w:lsdException w:name="Medium Grid 2 Accent 6" w:uiPriority="68"/>
-    <w:lsdException w:name="Medium Grid 3 Accent 6" w:uiPriority="69"/>
-    <w:lsdException w:name="Dark List Accent 6" w:uiPriority="70"/>
-    <w:lsdException w:name="Colorful Shading Accent 6" w:uiPriority="71"/>
-    <w:lsdException w:name="Colorful List Accent 6" w:uiPriority="72"/>
-    <w:lsdException w:name="Colorful Grid Accent 6" w:uiPriority="73"/>
-    <w:lsdException w:name="Subtle Emphasis" w:uiPriority="19" w:qFormat="1"/>
-    <w:lsdException w:name="Intense Emphasis" w:uiPriority="21" w:qFormat="1"/>
-    <w:lsdException w:name="Subtle Reference" w:uiPriority="31" w:qFormat="1"/>
-    <w:lsdException w:name="Intense Reference" w:uiPriority="32" w:qFormat="1"/>
-    <w:lsdException w:name="Book Title" w:uiPriority="33" w:qFormat="1"/>
-    <w:lsdException w:name="Bibliography" w:semiHidden="1" w:uiPriority="37" w:unhideWhenUsed="1"/>
-    <w:lsdException w:name="TOC Heading" w:semiHidden="1" w:uiPriority="39" w:unhideWhenUsed="1" w:qFormat="1"/>
-    <w:lsdException w:name="Plain Table 1" w:uiPriority="41"/>
-    <w:lsdException w:name="Plain Table 2" w:uiPriority="42"/>
-    <w:lsdException w:name="Plain Table 3" w:uiPriority="43"/>
-    <w:lsdException w:name="Plain Table 4" w:uiPriority="44"/>
-    <w:lsdException w:name="Plain Table 5" w:uiPriority="45"/>
-    <w:lsdException w:name="Grid Table Light" w:uiPriority="40"/>
-    <w:lsdException w:name="Grid Table 1 Light" w:uiPriority="46"/>
-    <w:lsdException w:name="Grid Table 2" w:uiPriority="47"/>
-    <w:lsdException w:name="Grid Table 3" w:uiPriority="48"/>
-    <w:lsdException w:name="Grid Table 4" w:uiPriority="49"/>
-    <w:lsdException w:name="Grid Table 5 Dark" w:uiPriority="50"/>
-    <w:lsdException w:name="Grid Table 6 Colorful" w:uiPriority="51"/>
-    <w:lsdException w:name="Grid Table 7 Colorful" w:uiPriority="52"/>
-    <w:lsdException w:name="Grid Table 1 Light Accent 1" w:uiPriority="46"/>
-    <w:lsdException w:name="Grid Table 2 Accent 1" w:uiPriority="47"/>
-    <w:lsdException w:name="Grid Table 3 Accent 1" w:uiPriority="48"/>
-    <w:lsdException w:name="Grid Table 4 Accent 1" w:uiPriority="49"/>
-    <w:lsdException w:name="Grid Table 5 Dark Accent 1" w:uiPriority="50"/>
-    <w:lsdException w:name="Grid Table 6 Colorful Accent 1" w:uiPriority="51"/>
-    <w:lsdException w:name="Grid Table 7 Colorful Accent 1" w:uiPriority="52"/>
-    <w:lsdException w:name="Grid Table 1 Light Accent 2" w:uiPriority="46"/>
-    <w:lsdException w:name="Grid Table 2 Accent 2" w:uiPriority="47"/>
-    <w:lsdException w:name="Grid Table 3 Accent 2" w:uiPriority="48"/>
-    <w:lsdException w:name="Grid Table 4 Accent 2" w:uiPriority="49"/>
-    <w:lsdException w:name="Grid Table 5 Dark Accent 2" w:uiPriority="50"/>
-    <w:lsdException w:name="Grid Table 6 Colorful Accent 2" w:uiPriority="51"/>
-    <w:lsdException w:name="Grid Table 7 Colorful Accent 2" w:uiPriority="52"/>
-    <w:lsdException w:name="Grid Table 1 Light Accent 3" w:uiPriority="46"/>
-    <w:lsdException w:name="Grid Table 2 Accent 3" w:uiPriority="47"/>
-    <w:lsdException w:name="Grid Table 3 Accent 3" w:uiPriority="48"/>
-    <w:lsdException w:name="Grid Table 4 Accent 3" w:uiPriority="49"/>
-    <w:lsdException w:name="Grid Table 5 Dark Accent 3" w:uiPriority="50"/>
-    <w:lsdException w:name="Grid Table 6 Colorful Accent 3" w:uiPriority="51"/>
-    <w:lsdException w:name="Grid Table 7 Colorful Accent 3" w:uiPriority="52"/>
-    <w:lsdException w:name="Grid Table 1 Light Accent 4" w:uiPriority="46"/>
-    <w:lsdException w:name="Grid Table 2 Accent 4" w:uiPriority="47"/>
-    <w:lsdException w:name="Grid Table 3 Accent 4" w:uiPriority="48"/>
-    <w:lsdException w:name="Grid Table 4 Accent 4" w:uiPriority="49"/>
-    <w:lsdException w:name="Grid Table 5 Dark Accent 4" w:uiPriority="50"/>
-    <w:lsdException w:name="Grid Table 6 Colorful Accent 4" w:uiPriority="51"/>
-    <w:lsdException w:name="Grid Table 7 Colorful Accent 4" w:uiPriority="52"/>
-    <w:lsdException w:name="Grid Table 1 Light Accent 5" w:uiPriority="46"/>
-    <w:lsdException w:name="Grid Table 2 Accent 5" w:uiPriority="47"/>
-    <w:lsdException w:name="Grid Table 3 Accent 5" w:uiPriority="48"/>
-    <w:lsdException w:name="Grid Table 4 Accent 5" w:uiPriority="49"/>
-    <w:lsdException w:name="Grid Table 5 Dark Accent 5" w:uiPriority="50"/>
-    <w:lsdException w:name="Grid Table 6 Colorful Accent 5" w:uiPriority="51"/>
-    <w:lsdException w:name="Grid Table 7 Colorful Accent 5" w:uiPriority="52"/>
-    <w:lsdException w:name="Grid Table 1 Light Accent 6" w:uiPriority="46"/>
-    <w:lsdException w:name="Grid Table 2 Accent 6" w:uiPriority="47"/>
-    <w:lsdException w:name="Grid Table 3 Accent 6" w:uiPriority="48"/>
-    <w:lsdException w:name="Grid Table 4 Accent 6" w:uiPriority="49"/>
-    <w:lsdException w:name="Grid Table 5 Dark Accent 6" w:uiPriority="50"/>
-    <w:lsdException w:name="Grid Table 6 Colorful Accent 6" w:uiPriority="51"/>
-    <w:lsdException w:name="Grid Table 7 Colorful Accent 6" w:uiPriority="52"/>
-    <w:lsdException w:name="List Table 1 Light" w:uiPriority="46"/>
-    <w:lsdException w:name="List Table 2" w:uiPriority="47"/>
-    <w:lsdException w:name="List Table 3" w:uiPriority="48"/>
-    <w:lsdException w:name="List Table 4" w:uiPriority="49"/>
-    <w:lsdException w:name="List Table 5 Dark" w:uiPriority="50"/>
-    <w:lsdException w:name="List Table 6 Colorful" w:uiPriority="51"/>
-    <w:lsdException w:name="List Table 7 Colorful" w:uiPriority="52"/>
-    <w:lsdException w:name="List Table 1 Light Accent 1" w:uiPriority="46"/>
-    <w:lsdException w:name="List Table 2 Accent 1" w:uiPriority="47"/>
-    <w:lsdException w:name="List Table 3 Accent 1" w:uiPriority="48"/>
-    <w:lsdException w:name="List Table 4 Accent 1" w:uiPriority="49"/>
-    <w:lsdException w:name="List Table 5 Dark Accent 1" w:uiPriority="50"/>
-    <w:lsdException w:name="List Table 6 Colorful Accent 1" w:uiPriority="51"/>
-    <w:lsdException w:name="List Table 7 Colorful Accent 1" w:uiPriority="52"/>
-    <w:lsdException w:name="List Table 1 Light Accent 2" w:uiPriority="46"/>
-    <w:lsdException w:name="List Table 2 Accent 2" w:uiPriority="47"/>
-    <w:lsdException w:name="List Table 3 Accent 2" w:uiPriority="48"/>
-    <w:lsdException w:name="List Table 4 Accent 2" w:uiPriority="49"/>
-    <w:lsdException w:name="List Table 5 Dark Accent 2" w:uiPriority="50"/>
-    <w:lsdException w:name="List Table 6 Colorful Accent 2" w:uiPriority="51"/>
-    <w:lsdException w:name="List Table 7 Colorful Accent 2" w:uiPriority="52"/>
-    <w:lsdException w:name="List Table 1 Light Accent 3" w:uiPriority="46"/>
-    <w:lsdException w:name="List Table 2 Accent 3" w:uiPriority="47"/>
-    <w:lsdException w:name="List Table 3 Accent 3" w:uiPriority="48"/>
-    <w:lsdException w:name="List Table 4 Accent 3" w:uiPriority="49"/>
-    <w:lsdException w:name="List Table 5 Dark Accent 3" w:uiPriority="50"/>
-    <w:lsdException w:name="List Table 6 Colorful Accent 3" w:uiPriority="51"/>
-    <w:lsdException w:name="List Table 7 Colorful Accent 3" w:uiPriority="52"/>
-    <w:lsdException w:name="List Table 1 Light Accent 4" w:uiPriority="46"/>
-    <w:lsdException w:name="List Table 2 Accent 4" w:uiPriority="47"/>
-    <w:lsdException w:name="List Table 3 Accent 4" w:uiPriority="48"/>
-    <w:lsdException w:name="List Table 4 Accent 4" w:uiPriority="49"/>
-    <w:lsdException w:name="List Table 5 Dark Accent 4" w:uiPriority="50"/>
-    <w:lsdException w:name="List Table 6 Colorful Accent 4" w:uiPriority="51"/>
-    <w:lsdException w:name="List Table 7 Colorful Accent 4" w:uiPriority="52"/>
-    <w:lsdException w:name="List Table 1 Light Accent 5" w:uiPriority="46"/>
-    <w:lsdException w:name="List Table 2 Accent 5" w:uiPriority="47"/>
-    <w:lsdException w:name="List Table 3 Accent 5" w:uiPriority="48"/>
-    <w:lsdException w:name="List Table 4 Accent 5" w:uiPriority="49"/>
-    <w:lsdException w:name="List Table 5 Dark Accent 5" w:uiPriority="50"/>
-    <w:lsdException w:name="List Table 6 Colorful Accent 5" w:uiPriority="51"/>
-    <w:lsdException w:name="List Table 7 Colorful Accent 5" w:uiPriority="52"/>
-    <w:lsdException w:name="List Table 1 Light Accent 6" w:uiPriority="46"/>
-    <w:lsdException w:name="List Table 2 Accent 6" w:uiPriority="47"/>
-    <w:lsdException w:name="List Table 3 Accent 6" w:uiPriority="48"/>
-    <w:lsdException w:name="List Table 4 Accent 6" w:uiPriority="49"/>
-    <w:lsdException w:name="List Table 5 Dark Accent 6" w:uiPriority="50"/>
-    <w:lsdException w:name="List Table 6 Colorful Accent 6" w:uiPriority="51"/>
-    <w:lsdException w:name="List Table 7 Colorful Accent 6" w:uiPriority="52"/>
-  </w:latentStyles>
-  <w:style w:type="paragraph" w:default="1" w:styleId="Normal">
-    <w:name w:val="Normal"/>
-    <w:qFormat/>
+  <w:style w:type="character" w:styleId="Hyperlink">
+    <w:name w:val="Hyperlink"/>
+    <w:basedOn w:val="DefaultParagraphFont"/>
+    <w:uiPriority w:val="99"/>
+    <w:unhideWhenUsed/>
+    <w:rsid w:val="00E12E9C"/>
+    <w:rPr>
+      <w:color w:val="0563C1" w:themeColor="hyperlink"/>
+      <w:u w:val="single"/>
+    </w:rPr>
   </w:style>
-  <w:style w:type="character" w:default="1" w:styleId="DefaultParagraphFont">
-    <w:name w:val="Default Paragraph Font"/>
-    <w:uiPriority w:val="1"/>
-    <w:semiHidden/>
+  <w:style w:type="paragraph" w:styleId="TableofFigures">
+    <w:name w:val="table of figures"/>
+    <w:basedOn w:val="Normal"/>
+    <w:next w:val="Normal"/>
+    <w:uiPriority w:val="99"/>
     <w:unhideWhenUsed/>
+    <w:rsid w:val="002028B4"/>
+    <w:pPr>
+      <w:spacing w:after="0"/>
+    </w:pPr>
   </w:style>
-  <w:style w:type="table" w:default="1" w:styleId="TableNormal">
-    <w:name w:val="Normal Table"/>
+  <w:style w:type="paragraph" w:styleId="Header">
+    <w:name w:val="header"/>
+    <w:basedOn w:val="Normal"/>
+    <w:link w:val="HeaderChar"/>
     <w:uiPriority w:val="99"/>
-    <w:semiHidden/>
     <w:unhideWhenUsed/>
-    <w:tblPr>
-      <w:tblInd w:w="0" w:type="dxa"/>
-      <w:tblCellMar>
-        <w:top w:w="0" w:type="dxa"/>
-        <w:left w:w="108" w:type="dxa"/>
-        <w:bottom w:w="0" w:type="dxa"/>
-        <w:right w:w="108" w:type="dxa"/>
-      </w:tblCellMar>
-    </w:tblPr>
+    <w:rsid w:val="005D4CC7"/>
+    <w:pPr>
+      <w:tabs>
+        <w:tab w:val="center" w:pos="4680"/>
+        <w:tab w:val="right" w:pos="9360"/>
+      </w:tabs>
+      <w:spacing w:after="0" w:line="240" w:lineRule="auto"/>
+    </w:pPr>
   </w:style>
-  <w:style w:type="numbering" w:default="1" w:styleId="NoList">
-    <w:name w:val="No List"/>
+  <w:style w:type="character" w:customStyle="1" w:styleId="HeaderChar">
+    <w:name w:val="Header Char"/>
+    <w:basedOn w:val="DefaultParagraphFont"/>
+    <w:link w:val="Header"/>
     <w:uiPriority w:val="99"/>
-    <w:semiHidden/>
+    <w:rsid w:val="005D4CC7"/>
+    <w:rPr>
+      <w:rFonts w:ascii="Times New Roman" w:hAnsi="Times New Roman"/>
+      <w:sz w:val="24"/>
+    </w:rPr>
+  </w:style>
+  <w:style w:type="paragraph" w:styleId="Footer">
+    <w:name w:val="footer"/>
+    <w:basedOn w:val="Normal"/>
+    <w:link w:val="FooterChar"/>
+    <w:uiPriority w:val="99"/>
     <w:unhideWhenUsed/>
+    <w:rsid w:val="005D4CC7"/>
+    <w:pPr>
+      <w:tabs>
+        <w:tab w:val="center" w:pos="4680"/>
+        <w:tab w:val="right" w:pos="9360"/>
+      </w:tabs>
+      <w:spacing w:after="0" w:line="240" w:lineRule="auto"/>
+    </w:pPr>
   </w:style>
-  <w:style w:type="paragraph" w:customStyle="1" w:styleId="1FCAF262D2694F988BCD8584779BBDF2">
-    <w:name w:val="1FCAF262D2694F988BCD8584779BBDF2"/>
-    <w:rsid w:val="0004516F"/>
+  <w:style w:type="character" w:customStyle="1" w:styleId="FooterChar">
+    <w:name w:val="Footer Char"/>
+    <w:basedOn w:val="DefaultParagraphFont"/>
+    <w:link w:val="Footer"/>
+    <w:uiPriority w:val="99"/>
+    <w:rsid w:val="005D4CC7"/>
+    <w:rPr>
+      <w:rFonts w:ascii="Times New Roman" w:hAnsi="Times New Roman"/>
+      <w:sz w:val="24"/>
+    </w:rPr>
   </w:style>
-  <w:style w:type="paragraph" w:customStyle="1" w:styleId="D3305E452B984E21B4C8E96044794FF7">
-    <w:name w:val="D3305E452B984E21B4C8E96044794FF7"/>
-    <w:rsid w:val="0004516F"/>
-  </w:style>
-  <w:style w:type="paragraph" w:customStyle="1" w:styleId="8EECDF8935FF4622AFEB3BFE14F34C2C">
-    <w:name w:val="8EECDF8935FF4622AFEB3BFE14F34C2C"/>
-    <w:rsid w:val="0004516F"/>
+  <w:style w:type="paragraph" w:styleId="Bibliography">
+    <w:name w:val="Bibliography"/>
+    <w:basedOn w:val="Normal"/>
+    <w:next w:val="Normal"/>
+    <w:uiPriority w:val="37"/>
+    <w:unhideWhenUsed/>
+    <w:rsid w:val="00697D40"/>
   </w:style>
 </w:styles>
-</file>
-
-<file path=word/glossary/webSettings.xml><?xml version="1.0" encoding="utf-8"?>
-<w:webSettings xmlns:mc="http://schemas.openxmlformats.org/markup-compatibility/2006" xmlns:r="http://schemas.openxmlformats.org/officeDocument/2006/relationships" xmlns:w="http://schemas.openxmlformats.org/wordprocessingml/2006/main" xmlns:w14="http://schemas.microsoft.com/office/word/2010/wordml" xmlns:w15="http://schemas.microsoft.com/office/word/2012/wordml" mc:Ignorable="w14 w15">
-  <w:optimizeForBrowser/>
-  <w:allowPNG/>
-</w:webSettings>
 </file>
 
 <file path=word/theme/theme1.xml><?xml version="1.0" encoding="utf-8"?>
@@ -4505,7 +5533,7 @@
 </file>
 
 <file path=customXml/item1.xml><?xml version="1.0" encoding="utf-8"?>
-<b:Sources xmlns:b="http://schemas.openxmlformats.org/officeDocument/2006/bibliography" xmlns="http://schemas.openxmlformats.org/officeDocument/2006/bibliography" SelectedStyle="\APASixthEditionOfficeOnline.xsl" StyleName="APA" Version="6">
+<b:Sources xmlns:b="http://schemas.openxmlformats.org/officeDocument/2006/bibliography" xmlns="http://schemas.openxmlformats.org/officeDocument/2006/bibliography" SelectedStyle="\HarvardAnglia2008OfficeOnline.xsl" StyleName="Harvard - Anglia" Version="2008">
   <b:Source>
     <b:Tag>mat</b:Tag>
     <b:SourceType>InternetSite</b:SourceType>
@@ -4672,7 +5700,7 @@
         </b:NameList>
       </b:Author>
     </b:Author>
-    <b:RefOrder>8</b:RefOrder>
+    <b:RefOrder>7</b:RefOrder>
   </b:Source>
   <b:Source>
     <b:Tag>Ser12</b:Tag>
@@ -4700,13 +5728,13 @@
         </b:NameList>
       </b:Author>
     </b:Author>
-    <b:RefOrder>7</b:RefOrder>
+    <b:RefOrder>8</b:RefOrder>
   </b:Source>
 </b:Sources>
 </file>
 
 <file path=customXml/itemProps1.xml><?xml version="1.0" encoding="utf-8"?>
-<ds:datastoreItem xmlns:ds="http://schemas.openxmlformats.org/officeDocument/2006/customXml" ds:itemID="{36CD90F5-203D-4F96-8F0B-630E7C73B21E}">
+<ds:datastoreItem xmlns:ds="http://schemas.openxmlformats.org/officeDocument/2006/customXml" ds:itemID="{3BFA843B-1B86-43B3-8A49-572637048FA5}">
   <ds:schemaRefs>
     <ds:schemaRef ds:uri="http://schemas.openxmlformats.org/officeDocument/2006/bibliography"/>
   </ds:schemaRefs>

</xml_diff>